<commit_message>
Fix Source Code dan Laporan Termin 1
Fix Source Code yang sudah rapi dan Laporan Progras Termin 1
</commit_message>
<xml_diff>
--- a/Laporan MCA.docx
+++ b/Laporan MCA.docx
@@ -19,7 +19,7 @@
           <w:b/>
           <w:sz w:val="28"/>
         </w:rPr>
-        <w:t xml:space="preserve">TEXT SUMMARIZATION MENGGUNAKAN ALGORITMA TEXTRANK LIBRARY SPACY </w:t>
+        <w:t xml:space="preserve">TEXT SUMMARIZATION MENGGUNAKAN ALGORITMA </w:t>
       </w:r>
       <w:r>
         <w:rPr>
@@ -27,15 +27,7 @@
           <w:b/>
           <w:sz w:val="28"/>
         </w:rPr>
-        <w:t xml:space="preserve">DAM GRABBING DATA MENGGUNAKAN </w:t>
-      </w:r>
-      <w:r>
-        <w:rPr>
-          <w:rFonts w:ascii="Times New Roman" w:hAnsi="Times New Roman" w:cs="Times New Roman"/>
-          <w:b/>
-          <w:sz w:val="28"/>
-        </w:rPr>
-        <w:t>LIBRARY BEATIFULSOAP4</w:t>
+        <w:t xml:space="preserve">MAXIMUM MARGINAL RELEVANCE (MMR) </w:t>
       </w:r>
     </w:p>
     <w:p>
@@ -1787,7 +1779,7 @@
           <w:i/>
           <w:sz w:val="24"/>
         </w:rPr>
-        <w:t>automatic text summarization</w:t>
+        <w:t>text summarization</w:t>
       </w:r>
       <w:r>
         <w:rPr>
@@ -1837,27 +1829,14 @@
     </w:p>
     <w:p>
       <w:pPr>
-        <w:pStyle w:val="ListParagraph"/>
+        <w:pStyle w:val="Heading3"/>
         <w:numPr>
           <w:ilvl w:val="0"/>
-          <w:numId w:val="19"/>
+          <w:numId w:val="24"/>
         </w:numPr>
-        <w:spacing w:after="0"/>
         <w:ind w:left="851" w:hanging="851"/>
-        <w:rPr>
-          <w:rFonts w:ascii="Times New Roman" w:hAnsi="Times New Roman" w:cs="Times New Roman"/>
-          <w:b/>
-          <w:sz w:val="24"/>
-          <w:szCs w:val="24"/>
-        </w:rPr>
-      </w:pPr>
-      <w:r>
-        <w:rPr>
-          <w:rFonts w:ascii="Times New Roman" w:hAnsi="Times New Roman" w:cs="Times New Roman"/>
-          <w:b/>
-          <w:sz w:val="24"/>
-          <w:szCs w:val="24"/>
-        </w:rPr>
+      </w:pPr>
+      <w:r>
         <w:t>Maximum Marginal Relevance (MMR)</w:t>
       </w:r>
     </w:p>
@@ -1878,135 +1857,7 @@
           <w:sz w:val="24"/>
           <w:szCs w:val="24"/>
         </w:rPr>
-        <w:t>Algoritma</w:t>
-      </w:r>
-      <w:r>
-        <w:rPr>
-          <w:rFonts w:ascii="Times New Roman" w:hAnsi="Times New Roman" w:cs="Times New Roman"/>
-          <w:sz w:val="24"/>
-          <w:szCs w:val="24"/>
-        </w:rPr>
-        <w:t xml:space="preserve"> MMR merupakan metode ekstraksi </w:t>
-      </w:r>
-      <w:r>
-        <w:rPr>
-          <w:rFonts w:ascii="Times New Roman" w:hAnsi="Times New Roman" w:cs="Times New Roman"/>
-          <w:sz w:val="24"/>
-          <w:szCs w:val="24"/>
-        </w:rPr>
-        <w:t>ringkasan yang di</w:t>
-      </w:r>
-      <w:r>
-        <w:rPr>
-          <w:rFonts w:ascii="Times New Roman" w:hAnsi="Times New Roman" w:cs="Times New Roman"/>
-          <w:sz w:val="24"/>
-          <w:szCs w:val="24"/>
-        </w:rPr>
-        <w:t xml:space="preserve">gunakan untuk meringkas dokumen </w:t>
-      </w:r>
-      <w:r>
-        <w:rPr>
-          <w:rFonts w:ascii="Times New Roman" w:hAnsi="Times New Roman" w:cs="Times New Roman"/>
-          <w:sz w:val="24"/>
-          <w:szCs w:val="24"/>
-        </w:rPr>
-        <w:t>tunggal maupun multi dokumen</w:t>
-      </w:r>
-      <w:r>
-        <w:rPr>
-          <w:rFonts w:ascii="Times New Roman" w:hAnsi="Times New Roman" w:cs="Times New Roman"/>
-          <w:sz w:val="24"/>
-          <w:szCs w:val="24"/>
-        </w:rPr>
-        <w:t xml:space="preserve"> MMR meringkas </w:t>
-      </w:r>
-      <w:r>
-        <w:rPr>
-          <w:rFonts w:ascii="Times New Roman" w:hAnsi="Times New Roman" w:cs="Times New Roman"/>
-          <w:sz w:val="24"/>
-          <w:szCs w:val="24"/>
-        </w:rPr>
-        <w:t>dokumen dengan</w:t>
-      </w:r>
-      <w:r>
-        <w:rPr>
-          <w:rFonts w:ascii="Times New Roman" w:hAnsi="Times New Roman" w:cs="Times New Roman"/>
-          <w:sz w:val="24"/>
-          <w:szCs w:val="24"/>
-        </w:rPr>
-        <w:t xml:space="preserve"> melakukan perhitungan kesamaan </w:t>
-      </w:r>
-      <w:r>
-        <w:rPr>
-          <w:rFonts w:ascii="Times New Roman" w:hAnsi="Times New Roman" w:cs="Times New Roman"/>
-          <w:sz w:val="24"/>
-          <w:szCs w:val="24"/>
-        </w:rPr>
-        <w:t>antara bagian</w:t>
-      </w:r>
-      <w:r>
-        <w:rPr>
-          <w:rFonts w:ascii="Times New Roman" w:hAnsi="Times New Roman" w:cs="Times New Roman"/>
-          <w:sz w:val="24"/>
-          <w:szCs w:val="24"/>
-        </w:rPr>
-        <w:t xml:space="preserve"> teks. Pada peringkasan dokumen </w:t>
-      </w:r>
-      <w:r>
-        <w:rPr>
-          <w:rFonts w:ascii="Times New Roman" w:hAnsi="Times New Roman" w:cs="Times New Roman"/>
-          <w:sz w:val="24"/>
-          <w:szCs w:val="24"/>
-        </w:rPr>
-        <w:t>dilakukan proses segmentasi dokumen menjadi</w:t>
-      </w:r>
-      <w:r>
-        <w:rPr>
-          <w:rFonts w:ascii="Times New Roman" w:hAnsi="Times New Roman" w:cs="Times New Roman"/>
-          <w:sz w:val="24"/>
-          <w:szCs w:val="24"/>
-        </w:rPr>
-        <w:t xml:space="preserve"> </w:t>
-      </w:r>
-      <w:r>
-        <w:rPr>
-          <w:rFonts w:ascii="Times New Roman" w:hAnsi="Times New Roman" w:cs="Times New Roman"/>
-          <w:sz w:val="24"/>
-          <w:szCs w:val="24"/>
-        </w:rPr>
-        <w:t>kalimat dan dilakukan pengelompokan sesuai dengan</w:t>
-      </w:r>
-      <w:r>
-        <w:rPr>
-          <w:rFonts w:ascii="Times New Roman" w:hAnsi="Times New Roman" w:cs="Times New Roman"/>
-          <w:sz w:val="24"/>
-          <w:szCs w:val="24"/>
-        </w:rPr>
-        <w:t xml:space="preserve"> </w:t>
-      </w:r>
-      <w:r>
-        <w:rPr>
-          <w:rFonts w:ascii="Times New Roman" w:hAnsi="Times New Roman" w:cs="Times New Roman"/>
-          <w:sz w:val="24"/>
-          <w:szCs w:val="24"/>
-        </w:rPr>
-        <w:t>gender kalimat</w:t>
-      </w:r>
-      <w:r>
-        <w:rPr>
-          <w:rFonts w:ascii="Times New Roman" w:hAnsi="Times New Roman" w:cs="Times New Roman"/>
-          <w:sz w:val="24"/>
-          <w:szCs w:val="24"/>
-        </w:rPr>
-        <w:t xml:space="preserve"> tersebut. MMR digunakan dengan </w:t>
-      </w:r>
-      <w:r>
-        <w:rPr>
-          <w:rFonts w:ascii="Times New Roman" w:hAnsi="Times New Roman" w:cs="Times New Roman"/>
-          <w:sz w:val="24"/>
-          <w:szCs w:val="24"/>
-        </w:rPr>
-        <w:t xml:space="preserve">mengkombinasikan </w:t>
+        <w:t xml:space="preserve">Algoritma MMR merupakan metode ekstraksi ringkasan yang digunakan untuk meringkas dokumen tunggal maupun multi dokumen MMR meringkas dokumen dengan melakukan perhitungan kesamaan antara bagian teks. Pada peringkasan dokumen dilakukan proses segmentasi dokumen menjadi kalimat dan dilakukan pengelompokan sesuai dengan gender kalimat tersebut. MMR digunakan dengan mengkombinasikan </w:t>
       </w:r>
       <w:r>
         <w:rPr>
@@ -2432,7 +2283,6 @@
         </w:rPr>
         <w:t xml:space="preserve">Grabbing data pada pembuatan engine tersebut menggunakan library dari BeautifulSoup untuk mengambil data pada sebuah website. Setelah mendalami mempelajari library tersebut hanya dapat mengambil data berdasarkan tag html yang terdapat pada domain tersebut, sehingga jika ingin mengambil data scraping dari berbeda domain maka diperlukannya analisa </w:t>
       </w:r>
-      <w:bookmarkStart w:id="0" w:name="_GoBack"/>
       <w:r>
         <w:rPr>
           <w:rFonts w:ascii="Times New Roman" w:hAnsi="Times New Roman" w:cs="Times New Roman"/>
@@ -2441,7 +2291,6 @@
         </w:rPr>
         <w:t>source code</w:t>
       </w:r>
-      <w:bookmarkEnd w:id="0"/>
       <w:r>
         <w:rPr>
           <w:rFonts w:ascii="Times New Roman" w:hAnsi="Times New Roman" w:cs="Times New Roman"/>
@@ -3016,14 +2865,7 @@
           <w:rFonts w:ascii="Times New Roman" w:hAnsi="Times New Roman" w:cs="Times New Roman"/>
           <w:sz w:val="24"/>
         </w:rPr>
-        <w:t>F</w:t>
-      </w:r>
-      <w:r>
-        <w:rPr>
-          <w:rFonts w:ascii="Times New Roman" w:hAnsi="Times New Roman" w:cs="Times New Roman"/>
-          <w:sz w:val="24"/>
-        </w:rPr>
-        <w:t xml:space="preserve">ungsi </w:t>
+        <w:t xml:space="preserve">Fungsi </w:t>
       </w:r>
       <w:r>
         <w:rPr>
@@ -3053,14 +2895,7 @@
           <w:rFonts w:ascii="Times New Roman" w:hAnsi="Times New Roman" w:cs="Times New Roman"/>
           <w:sz w:val="24"/>
         </w:rPr>
-        <w:t xml:space="preserve"> data </w:t>
-      </w:r>
-      <w:r>
-        <w:rPr>
-          <w:rFonts w:ascii="Times New Roman" w:hAnsi="Times New Roman" w:cs="Times New Roman"/>
-          <w:sz w:val="24"/>
-        </w:rPr>
-        <w:t xml:space="preserve">adalah melakukan penyimpanan data dan melakukan validasi data pada </w:t>
+        <w:t xml:space="preserve"> data adalah melakukan penyimpanan data dan melakukan validasi data pada </w:t>
       </w:r>
       <w:r>
         <w:rPr>
@@ -3090,14 +2925,7 @@
           <w:rFonts w:ascii="Times New Roman" w:hAnsi="Times New Roman" w:cs="Times New Roman"/>
           <w:sz w:val="24"/>
         </w:rPr>
-        <w:t xml:space="preserve"> ini dapat dilihat pada Gambar 3.2</w:t>
-      </w:r>
-      <w:r>
-        <w:rPr>
-          <w:rFonts w:ascii="Times New Roman" w:hAnsi="Times New Roman" w:cs="Times New Roman"/>
-          <w:sz w:val="24"/>
-        </w:rPr>
-        <w:t xml:space="preserve"> sebagai berikut.</w:t>
+        <w:t xml:space="preserve"> ini dapat dilihat pada Gambar 3.2 sebagai berikut.</w:t>
       </w:r>
     </w:p>
     <w:tbl>
@@ -3904,23 +3732,7 @@
           <w:sz w:val="24"/>
           <w:szCs w:val="24"/>
         </w:rPr>
-        <w:t xml:space="preserve">. Fungsi </w:t>
-      </w:r>
-      <w:r>
-        <w:rPr>
-          <w:rFonts w:ascii="Times New Roman" w:hAnsi="Times New Roman" w:cs="Times New Roman"/>
-          <w:sz w:val="24"/>
-          <w:szCs w:val="24"/>
-        </w:rPr>
-        <w:t xml:space="preserve">getUrlInPage </w:t>
-      </w:r>
-      <w:r>
-        <w:rPr>
-          <w:rFonts w:ascii="Times New Roman" w:hAnsi="Times New Roman" w:cs="Times New Roman"/>
-          <w:sz w:val="24"/>
-          <w:szCs w:val="24"/>
-        </w:rPr>
-        <w:t>ini dapat dilihat pada Gambar 3</w:t>
+        <w:t>. Fungsi getUrlInPage ini dapat dilihat pada Gambar 3</w:t>
       </w:r>
       <w:r>
         <w:rPr>
@@ -4754,14 +4566,7 @@
           <w:rFonts w:ascii="Times New Roman" w:hAnsi="Times New Roman" w:cs="Times New Roman"/>
           <w:sz w:val="24"/>
         </w:rPr>
-        <w:t xml:space="preserve"> Data yang diambil itu berupa </w:t>
-      </w:r>
-      <w:r>
-        <w:rPr>
-          <w:rFonts w:ascii="Times New Roman" w:hAnsi="Times New Roman" w:cs="Times New Roman"/>
-          <w:sz w:val="24"/>
-        </w:rPr>
-        <w:t xml:space="preserve">judul berita, label berita, penulis, kapan terbitnya, </w:t>
+        <w:t xml:space="preserve"> Data yang diambil itu berupa judul berita, label berita, penulis, kapan terbitnya, </w:t>
       </w:r>
       <w:proofErr w:type="gramStart"/>
       <w:r>
@@ -4777,14 +4582,7 @@
           <w:rFonts w:ascii="Times New Roman" w:hAnsi="Times New Roman" w:cs="Times New Roman"/>
           <w:sz w:val="24"/>
         </w:rPr>
-        <w:t xml:space="preserve"> berita tersebut, dan content dari berita tersebut</w:t>
-      </w:r>
-      <w:r>
-        <w:rPr>
-          <w:rFonts w:ascii="Times New Roman" w:hAnsi="Times New Roman" w:cs="Times New Roman"/>
-          <w:sz w:val="24"/>
-        </w:rPr>
-        <w:t>.</w:t>
+        <w:t xml:space="preserve"> berita tersebut, dan content dari berita tersebut.</w:t>
       </w:r>
       <w:r>
         <w:rPr>
@@ -4818,8 +4616,2965 @@
         <w:t>Text Summarization</w:t>
       </w:r>
     </w:p>
-    <w:p/>
-    <w:p/>
+    <w:p>
+      <w:pPr>
+        <w:pStyle w:val="Default"/>
+        <w:spacing w:line="360" w:lineRule="auto"/>
+        <w:ind w:firstLine="851"/>
+        <w:jc w:val="both"/>
+      </w:pPr>
+      <w:r>
+        <w:t>Text Summarization adalah pembuatan bentuk yang lebih singkat dari suatu teks dengan memanfaatkan suatu algoritma tertentu.</w:t>
+      </w:r>
+      <w:r>
+        <w:t xml:space="preserve"> Alur proses dari melakukan text summarization </w:t>
+      </w:r>
+      <w:r>
+        <w:t>melalui beberapa tahapan yaitu Persiapan Data, melakukan Text Preprocessing, C</w:t>
+      </w:r>
+      <w:r>
+        <w:t xml:space="preserve">leansing </w:t>
+      </w:r>
+      <w:r>
+        <w:t>D</w:t>
+      </w:r>
+      <w:r>
+        <w:t xml:space="preserve">ata, </w:t>
+      </w:r>
+      <w:r>
+        <w:t>C</w:t>
+      </w:r>
+      <w:r>
+        <w:t xml:space="preserve">ase </w:t>
+      </w:r>
+      <w:r>
+        <w:t>F</w:t>
+      </w:r>
+      <w:r>
+        <w:t xml:space="preserve">olding, </w:t>
+      </w:r>
+      <w:r>
+        <w:t>T</w:t>
+      </w:r>
+      <w:r>
+        <w:t xml:space="preserve">okenizing </w:t>
+      </w:r>
+      <w:r>
+        <w:t>D</w:t>
+      </w:r>
+      <w:r>
+        <w:t xml:space="preserve">ata, dan </w:t>
+      </w:r>
+      <w:r>
+        <w:t>S</w:t>
+      </w:r>
+      <w:r>
+        <w:t xml:space="preserve">steamming data tersebut agar mendapatkan hasil yang maximal pada perhitungan </w:t>
+      </w:r>
+      <w:r>
+        <w:t>S</w:t>
+      </w:r>
+      <w:r>
+        <w:t>imilarity kata.</w:t>
+      </w:r>
+      <w:r>
+        <w:t xml:space="preserve"> Proses Text Summarization ini </w:t>
+      </w:r>
+      <w:proofErr w:type="gramStart"/>
+      <w:r>
+        <w:t>akan</w:t>
+      </w:r>
+      <w:proofErr w:type="gramEnd"/>
+      <w:r>
+        <w:t xml:space="preserve"> dijelaskan lebih lanjut sebagai berikut. </w:t>
+      </w:r>
+      <w:r>
+        <w:t xml:space="preserve"> </w:t>
+      </w:r>
+    </w:p>
+    <w:p>
+      <w:pPr>
+        <w:pStyle w:val="Heading3"/>
+        <w:numPr>
+          <w:ilvl w:val="0"/>
+          <w:numId w:val="23"/>
+        </w:numPr>
+        <w:ind w:left="851" w:hanging="851"/>
+      </w:pPr>
+      <w:r>
+        <w:t>Deklarasi Library dan Class Algoritma</w:t>
+      </w:r>
+    </w:p>
+    <w:p>
+      <w:pPr>
+        <w:pStyle w:val="Default"/>
+        <w:spacing w:line="360" w:lineRule="auto"/>
+        <w:ind w:firstLine="851"/>
+        <w:jc w:val="both"/>
+      </w:pPr>
+      <w:r>
+        <w:t>Deklarasi library dan Class Algoritma merupakan tahapan awal dalam membuat sebuah engine dalam menggunakan fungsi pengolahan suatu data.</w:t>
+      </w:r>
+      <w:r>
+        <w:t xml:space="preserve">  Deklarasi library ini dapat dilihat pada Gambar 3.7 sebagai berikut.</w:t>
+      </w:r>
+    </w:p>
+    <w:tbl>
+      <w:tblPr>
+        <w:tblStyle w:val="TableGrid"/>
+        <w:tblW w:w="0" w:type="auto"/>
+        <w:tblLook w:val="04A0" w:firstRow="1" w:lastRow="0" w:firstColumn="1" w:lastColumn="0" w:noHBand="0" w:noVBand="1"/>
+      </w:tblPr>
+      <w:tblGrid>
+        <w:gridCol w:w="7928"/>
+      </w:tblGrid>
+      <w:tr>
+        <w:tc>
+          <w:tcPr>
+            <w:tcW w:w="7928" w:type="dxa"/>
+          </w:tcPr>
+          <w:p>
+            <w:pPr>
+              <w:pStyle w:val="Default"/>
+              <w:keepNext/>
+              <w:spacing w:line="360" w:lineRule="auto"/>
+              <w:jc w:val="center"/>
+              <w:rPr>
+                <w:b/>
+              </w:rPr>
+            </w:pPr>
+            <w:r>
+              <w:rPr>
+                <w:noProof/>
+              </w:rPr>
+              <w:drawing>
+                <wp:inline distT="0" distB="0" distL="0" distR="0" wp14:anchorId="7E2DCD72" wp14:editId="32D508AE">
+                  <wp:extent cx="3787382" cy="1304925"/>
+                  <wp:effectExtent l="0" t="0" r="3810" b="0"/>
+                  <wp:docPr id="4" name="Picture 4"/>
+                  <wp:cNvGraphicFramePr>
+                    <a:graphicFrameLocks xmlns:a="http://schemas.openxmlformats.org/drawingml/2006/main" noChangeAspect="1"/>
+                  </wp:cNvGraphicFramePr>
+                  <a:graphic xmlns:a="http://schemas.openxmlformats.org/drawingml/2006/main">
+                    <a:graphicData uri="http://schemas.openxmlformats.org/drawingml/2006/picture">
+                      <pic:pic xmlns:pic="http://schemas.openxmlformats.org/drawingml/2006/picture">
+                        <pic:nvPicPr>
+                          <pic:cNvPr id="1" name=""/>
+                          <pic:cNvPicPr/>
+                        </pic:nvPicPr>
+                        <pic:blipFill>
+                          <a:blip r:embed="rId16"/>
+                          <a:stretch>
+                            <a:fillRect/>
+                          </a:stretch>
+                        </pic:blipFill>
+                        <pic:spPr>
+                          <a:xfrm>
+                            <a:off x="0" y="0"/>
+                            <a:ext cx="3833395" cy="1320779"/>
+                          </a:xfrm>
+                          <a:prstGeom prst="rect">
+                            <a:avLst/>
+                          </a:prstGeom>
+                        </pic:spPr>
+                      </pic:pic>
+                    </a:graphicData>
+                  </a:graphic>
+                </wp:inline>
+              </w:drawing>
+            </w:r>
+          </w:p>
+        </w:tc>
+      </w:tr>
+    </w:tbl>
+    <w:p>
+      <w:pPr>
+        <w:pStyle w:val="Caption"/>
+        <w:spacing w:after="0"/>
+        <w:rPr>
+          <w:b w:val="0"/>
+        </w:rPr>
+      </w:pPr>
+      <w:r>
+        <w:t xml:space="preserve">Gambar 3. </w:t>
+      </w:r>
+      <w:r>
+        <w:fldChar w:fldCharType="begin"/>
+      </w:r>
+      <w:r>
+        <w:instrText xml:space="preserve"> SEQ Gambar_3. \* ARABIC </w:instrText>
+      </w:r>
+      <w:r>
+        <w:fldChar w:fldCharType="separate"/>
+      </w:r>
+      <w:r>
+        <w:rPr>
+          <w:noProof/>
+        </w:rPr>
+        <w:t>7</w:t>
+      </w:r>
+      <w:r>
+        <w:fldChar w:fldCharType="end"/>
+      </w:r>
+      <w:r>
+        <w:rPr>
+          <w:b w:val="0"/>
+        </w:rPr>
+        <w:t xml:space="preserve"> Kode Program Deklarasi Library dan sebuah Class</w:t>
+      </w:r>
+    </w:p>
+    <w:p>
+      <w:pPr>
+        <w:spacing w:after="0" w:line="360" w:lineRule="auto"/>
+        <w:ind w:firstLine="851"/>
+        <w:jc w:val="both"/>
+        <w:rPr>
+          <w:rFonts w:ascii="Times New Roman" w:hAnsi="Times New Roman" w:cs="Times New Roman"/>
+          <w:sz w:val="24"/>
+          <w:szCs w:val="24"/>
+        </w:rPr>
+      </w:pPr>
+      <w:r>
+        <w:rPr>
+          <w:rFonts w:ascii="Times New Roman" w:hAnsi="Times New Roman" w:cs="Times New Roman"/>
+          <w:sz w:val="24"/>
+          <w:szCs w:val="24"/>
+        </w:rPr>
+        <w:lastRenderedPageBreak/>
+        <w:t>Gambar 3.7 merupakan tahapan awal dalam membuat sebuah engine, yang dimana terdapat banyak library yang digunakan untuk membuat engine tersebut.</w:t>
+      </w:r>
+      <w:r>
+        <w:rPr>
+          <w:rFonts w:ascii="Times New Roman" w:hAnsi="Times New Roman" w:cs="Times New Roman"/>
+          <w:sz w:val="24"/>
+          <w:szCs w:val="24"/>
+        </w:rPr>
+        <w:t xml:space="preserve"> Library mysql.connector berfungis sebagai pengolahan data agar terhubung langsung dengan sebuah database. Library NLTK sebagai pengolahan sebuah paragraph dengan melakukan tokenize sebuah paragraph tersebut menjadi tokenize perkalimat.</w:t>
+      </w:r>
+      <w:r>
+        <w:rPr>
+          <w:rFonts w:ascii="Times New Roman" w:hAnsi="Times New Roman" w:cs="Times New Roman"/>
+          <w:sz w:val="24"/>
+          <w:szCs w:val="24"/>
+        </w:rPr>
+        <w:t xml:space="preserve"> Library re sebagai membersihkan kalimat yang masih ada beberapa elemet tag HTML yang ada. Library Sastrawi sebagai proses steaming data yaitu berguna dalam menjadikan sebuah kata menjadi kata dasarnya.</w:t>
+      </w:r>
+      <w:r>
+        <w:rPr>
+          <w:rFonts w:ascii="Times New Roman" w:hAnsi="Times New Roman" w:cs="Times New Roman"/>
+          <w:sz w:val="24"/>
+          <w:szCs w:val="24"/>
+        </w:rPr>
+        <w:t xml:space="preserve"> Library </w:t>
+      </w:r>
+      <w:proofErr w:type="gramStart"/>
+      <w:r>
+        <w:rPr>
+          <w:rFonts w:ascii="Times New Roman" w:hAnsi="Times New Roman" w:cs="Times New Roman"/>
+          <w:sz w:val="24"/>
+          <w:szCs w:val="24"/>
+        </w:rPr>
+        <w:t>pandas</w:t>
+      </w:r>
+      <w:proofErr w:type="gramEnd"/>
+      <w:r>
+        <w:rPr>
+          <w:rFonts w:ascii="Times New Roman" w:hAnsi="Times New Roman" w:cs="Times New Roman"/>
+          <w:sz w:val="24"/>
+          <w:szCs w:val="24"/>
+        </w:rPr>
+        <w:t xml:space="preserve"> sebagai pengolahan data dengan menampilkan visualisasi tabel. Library stopword yaitu berguna dalam melakukan kata yang tidak penting pada suatu paragraph. Library String sebagai mebersihkan data dari beberapa tanda baca. Library colored sebagai mewarnakan sebuah text sesuai dengan parameter yang dimasukan.</w:t>
+      </w:r>
+    </w:p>
+    <w:p>
+      <w:pPr>
+        <w:rPr>
+          <w:rFonts w:ascii="Times New Roman" w:hAnsi="Times New Roman" w:cs="Times New Roman"/>
+          <w:sz w:val="24"/>
+          <w:szCs w:val="24"/>
+        </w:rPr>
+      </w:pPr>
+    </w:p>
+    <w:p>
+      <w:pPr>
+        <w:pStyle w:val="Heading3"/>
+        <w:numPr>
+          <w:ilvl w:val="0"/>
+          <w:numId w:val="23"/>
+        </w:numPr>
+        <w:ind w:left="851" w:hanging="851"/>
+      </w:pPr>
+      <w:r>
+        <w:t>Deklarasi Connection Database dan Fungsi Steaming Data</w:t>
+      </w:r>
+    </w:p>
+    <w:p>
+      <w:pPr>
+        <w:pStyle w:val="Default"/>
+        <w:spacing w:line="360" w:lineRule="auto"/>
+        <w:ind w:firstLine="851"/>
+        <w:jc w:val="both"/>
+      </w:pPr>
+      <w:r>
+        <w:t>Deklarasi conncetion database dan fungsi dari steaming data berguna dalam nantinya dalam melakukan pengolahan data pada database dan pengolahan data pada texts dengan memanggil fungsi steming data yang telah dibuat ini</w:t>
+      </w:r>
+      <w:r>
+        <w:t xml:space="preserve">.  Deklarasi </w:t>
+      </w:r>
+      <w:r>
+        <w:t xml:space="preserve">connection database dan steaming data </w:t>
+      </w:r>
+      <w:r>
+        <w:t>in</w:t>
+      </w:r>
+      <w:r>
+        <w:t xml:space="preserve">i dapat dilihat pada Gambar 3.8 </w:t>
+      </w:r>
+      <w:r>
+        <w:t>sebagai berikut.</w:t>
+      </w:r>
+    </w:p>
+    <w:p>
+      <w:pPr>
+        <w:pStyle w:val="Default"/>
+        <w:spacing w:line="360" w:lineRule="auto"/>
+        <w:ind w:firstLine="851"/>
+        <w:jc w:val="both"/>
+      </w:pPr>
+    </w:p>
+    <w:tbl>
+      <w:tblPr>
+        <w:tblStyle w:val="TableGrid"/>
+        <w:tblW w:w="0" w:type="auto"/>
+        <w:tblLook w:val="04A0" w:firstRow="1" w:lastRow="0" w:firstColumn="1" w:lastColumn="0" w:noHBand="0" w:noVBand="1"/>
+      </w:tblPr>
+      <w:tblGrid>
+        <w:gridCol w:w="7928"/>
+      </w:tblGrid>
+      <w:tr>
+        <w:tc>
+          <w:tcPr>
+            <w:tcW w:w="7928" w:type="dxa"/>
+          </w:tcPr>
+          <w:p>
+            <w:pPr>
+              <w:pStyle w:val="Default"/>
+              <w:keepNext/>
+              <w:spacing w:line="360" w:lineRule="auto"/>
+              <w:jc w:val="both"/>
+            </w:pPr>
+            <w:r>
+              <w:rPr>
+                <w:noProof/>
+              </w:rPr>
+              <w:drawing>
+                <wp:inline distT="0" distB="0" distL="0" distR="0" wp14:anchorId="59194096" wp14:editId="612E4886">
+                  <wp:extent cx="4810125" cy="2804997"/>
+                  <wp:effectExtent l="0" t="0" r="0" b="0"/>
+                  <wp:docPr id="5" name="Picture 5"/>
+                  <wp:cNvGraphicFramePr>
+                    <a:graphicFrameLocks xmlns:a="http://schemas.openxmlformats.org/drawingml/2006/main" noChangeAspect="1"/>
+                  </wp:cNvGraphicFramePr>
+                  <a:graphic xmlns:a="http://schemas.openxmlformats.org/drawingml/2006/main">
+                    <a:graphicData uri="http://schemas.openxmlformats.org/drawingml/2006/picture">
+                      <pic:pic xmlns:pic="http://schemas.openxmlformats.org/drawingml/2006/picture">
+                        <pic:nvPicPr>
+                          <pic:cNvPr id="1" name=""/>
+                          <pic:cNvPicPr/>
+                        </pic:nvPicPr>
+                        <pic:blipFill>
+                          <a:blip r:embed="rId17"/>
+                          <a:stretch>
+                            <a:fillRect/>
+                          </a:stretch>
+                        </pic:blipFill>
+                        <pic:spPr>
+                          <a:xfrm>
+                            <a:off x="0" y="0"/>
+                            <a:ext cx="4814714" cy="2807673"/>
+                          </a:xfrm>
+                          <a:prstGeom prst="rect">
+                            <a:avLst/>
+                          </a:prstGeom>
+                        </pic:spPr>
+                      </pic:pic>
+                    </a:graphicData>
+                  </a:graphic>
+                </wp:inline>
+              </w:drawing>
+            </w:r>
+          </w:p>
+        </w:tc>
+      </w:tr>
+    </w:tbl>
+    <w:p>
+      <w:pPr>
+        <w:pStyle w:val="Caption"/>
+      </w:pPr>
+      <w:r>
+        <w:t xml:space="preserve">Gambar 3. </w:t>
+      </w:r>
+      <w:r>
+        <w:fldChar w:fldCharType="begin"/>
+      </w:r>
+      <w:r>
+        <w:instrText xml:space="preserve"> SEQ Gambar_3. \* ARABIC </w:instrText>
+      </w:r>
+      <w:r>
+        <w:fldChar w:fldCharType="separate"/>
+      </w:r>
+      <w:r>
+        <w:rPr>
+          <w:noProof/>
+        </w:rPr>
+        <w:t>8</w:t>
+      </w:r>
+      <w:r>
+        <w:fldChar w:fldCharType="end"/>
+      </w:r>
+      <w:r>
+        <w:t xml:space="preserve"> Deklarasi Connection Database dan Fungsi Steaming Data</w:t>
+      </w:r>
+    </w:p>
+    <w:p>
+      <w:pPr>
+        <w:pStyle w:val="Default"/>
+        <w:spacing w:line="360" w:lineRule="auto"/>
+        <w:ind w:firstLine="851"/>
+        <w:jc w:val="both"/>
+      </w:pPr>
+      <w:r>
+        <w:lastRenderedPageBreak/>
+        <w:t xml:space="preserve">Gambar 3.8 merupakan tahapan membuat koneksi database dan juga membuat fungsi dari stemmerFactory yang berguna dalam melakukan steaming sebuah kalimat atau kata. Penggunaan fungsi tersebut </w:t>
+      </w:r>
+      <w:proofErr w:type="gramStart"/>
+      <w:r>
+        <w:t>akan</w:t>
+      </w:r>
+      <w:proofErr w:type="gramEnd"/>
+      <w:r>
+        <w:t xml:space="preserve"> digunakan pada kode program berikutnya.</w:t>
+      </w:r>
+    </w:p>
+    <w:p>
+      <w:pPr>
+        <w:pStyle w:val="Default"/>
+        <w:spacing w:line="360" w:lineRule="auto"/>
+        <w:ind w:firstLine="851"/>
+        <w:jc w:val="both"/>
+      </w:pPr>
+    </w:p>
+    <w:p>
+      <w:pPr>
+        <w:pStyle w:val="Heading3"/>
+        <w:numPr>
+          <w:ilvl w:val="0"/>
+          <w:numId w:val="23"/>
+        </w:numPr>
+        <w:ind w:left="851" w:hanging="851"/>
+      </w:pPr>
+      <w:r>
+        <w:t>Mengambil Data pada Database</w:t>
+      </w:r>
+    </w:p>
+    <w:p>
+      <w:pPr>
+        <w:pStyle w:val="Default"/>
+        <w:spacing w:line="360" w:lineRule="auto"/>
+        <w:ind w:firstLine="851"/>
+        <w:jc w:val="both"/>
+      </w:pPr>
+      <w:r>
+        <w:t>Mengambil data pada database yang digunakan nantinya untuk melakukan summary</w:t>
+      </w:r>
+      <w:r>
+        <w:t xml:space="preserve">. </w:t>
+      </w:r>
+      <w:r>
+        <w:t xml:space="preserve">Pengambilan data pada database </w:t>
+      </w:r>
+      <w:r>
+        <w:t>in</w:t>
+      </w:r>
+      <w:r>
+        <w:t xml:space="preserve">i dapat dilihat pada Gambar 3.9 </w:t>
+      </w:r>
+      <w:r>
+        <w:t>sebagai berikut</w:t>
+      </w:r>
+      <w:r>
+        <w:t>.</w:t>
+      </w:r>
+    </w:p>
+    <w:p>
+      <w:pPr>
+        <w:pStyle w:val="Default"/>
+        <w:spacing w:line="360" w:lineRule="auto"/>
+        <w:ind w:firstLine="851"/>
+        <w:jc w:val="both"/>
+      </w:pPr>
+    </w:p>
+    <w:tbl>
+      <w:tblPr>
+        <w:tblStyle w:val="TableGrid"/>
+        <w:tblW w:w="0" w:type="auto"/>
+        <w:tblLook w:val="04A0" w:firstRow="1" w:lastRow="0" w:firstColumn="1" w:lastColumn="0" w:noHBand="0" w:noVBand="1"/>
+      </w:tblPr>
+      <w:tblGrid>
+        <w:gridCol w:w="7928"/>
+      </w:tblGrid>
+      <w:tr>
+        <w:tc>
+          <w:tcPr>
+            <w:tcW w:w="7928" w:type="dxa"/>
+          </w:tcPr>
+          <w:p>
+            <w:pPr>
+              <w:pStyle w:val="Default"/>
+              <w:keepNext/>
+              <w:spacing w:line="360" w:lineRule="auto"/>
+              <w:jc w:val="both"/>
+              <w:rPr>
+                <w:b/>
+              </w:rPr>
+            </w:pPr>
+            <w:r>
+              <w:rPr>
+                <w:noProof/>
+              </w:rPr>
+              <w:drawing>
+                <wp:inline distT="0" distB="0" distL="0" distR="0" wp14:anchorId="2BD584D9" wp14:editId="3B290439">
+                  <wp:extent cx="4864497" cy="3279767"/>
+                  <wp:effectExtent l="0" t="0" r="0" b="0"/>
+                  <wp:docPr id="6" name="Picture 6"/>
+                  <wp:cNvGraphicFramePr>
+                    <a:graphicFrameLocks xmlns:a="http://schemas.openxmlformats.org/drawingml/2006/main" noChangeAspect="1"/>
+                  </wp:cNvGraphicFramePr>
+                  <a:graphic xmlns:a="http://schemas.openxmlformats.org/drawingml/2006/main">
+                    <a:graphicData uri="http://schemas.openxmlformats.org/drawingml/2006/picture">
+                      <pic:pic xmlns:pic="http://schemas.openxmlformats.org/drawingml/2006/picture">
+                        <pic:nvPicPr>
+                          <pic:cNvPr id="1" name=""/>
+                          <pic:cNvPicPr/>
+                        </pic:nvPicPr>
+                        <pic:blipFill>
+                          <a:blip r:embed="rId18"/>
+                          <a:stretch>
+                            <a:fillRect/>
+                          </a:stretch>
+                        </pic:blipFill>
+                        <pic:spPr>
+                          <a:xfrm>
+                            <a:off x="0" y="0"/>
+                            <a:ext cx="4866599" cy="3281184"/>
+                          </a:xfrm>
+                          <a:prstGeom prst="rect">
+                            <a:avLst/>
+                          </a:prstGeom>
+                        </pic:spPr>
+                      </pic:pic>
+                    </a:graphicData>
+                  </a:graphic>
+                </wp:inline>
+              </w:drawing>
+            </w:r>
+          </w:p>
+        </w:tc>
+      </w:tr>
+    </w:tbl>
+    <w:p>
+      <w:pPr>
+        <w:pStyle w:val="Caption"/>
+        <w:rPr>
+          <w:b w:val="0"/>
+        </w:rPr>
+      </w:pPr>
+      <w:r>
+        <w:t xml:space="preserve">Gambar 3. </w:t>
+      </w:r>
+      <w:r>
+        <w:fldChar w:fldCharType="begin"/>
+      </w:r>
+      <w:r>
+        <w:instrText xml:space="preserve"> SEQ Gambar_3. \* ARABIC </w:instrText>
+      </w:r>
+      <w:r>
+        <w:fldChar w:fldCharType="separate"/>
+      </w:r>
+      <w:r>
+        <w:rPr>
+          <w:noProof/>
+        </w:rPr>
+        <w:t>9</w:t>
+      </w:r>
+      <w:r>
+        <w:fldChar w:fldCharType="end"/>
+      </w:r>
+      <w:r>
+        <w:t xml:space="preserve"> </w:t>
+      </w:r>
+      <w:r>
+        <w:rPr>
+          <w:b w:val="0"/>
+        </w:rPr>
+        <w:t>Mengambil data pada Database</w:t>
+      </w:r>
+    </w:p>
+    <w:p>
+      <w:pPr>
+        <w:spacing w:line="360" w:lineRule="auto"/>
+        <w:ind w:firstLine="851"/>
+        <w:jc w:val="both"/>
+        <w:rPr>
+          <w:rFonts w:ascii="Times New Roman" w:hAnsi="Times New Roman" w:cs="Times New Roman"/>
+          <w:sz w:val="24"/>
+          <w:szCs w:val="24"/>
+        </w:rPr>
+      </w:pPr>
+      <w:r>
+        <w:rPr>
+          <w:rFonts w:ascii="Times New Roman" w:hAnsi="Times New Roman" w:cs="Times New Roman"/>
+          <w:sz w:val="24"/>
+          <w:szCs w:val="24"/>
+        </w:rPr>
+        <w:t xml:space="preserve">Gambar 3.9 merupakan proses dari pengambilan data pada database yang nantinya </w:t>
+      </w:r>
+      <w:proofErr w:type="gramStart"/>
+      <w:r>
+        <w:rPr>
+          <w:rFonts w:ascii="Times New Roman" w:hAnsi="Times New Roman" w:cs="Times New Roman"/>
+          <w:sz w:val="24"/>
+          <w:szCs w:val="24"/>
+        </w:rPr>
+        <w:t>akan</w:t>
+      </w:r>
+      <w:proofErr w:type="gramEnd"/>
+      <w:r>
+        <w:rPr>
+          <w:rFonts w:ascii="Times New Roman" w:hAnsi="Times New Roman" w:cs="Times New Roman"/>
+          <w:sz w:val="24"/>
+          <w:szCs w:val="24"/>
+        </w:rPr>
+        <w:t xml:space="preserve"> digunakan untuk proses summarization</w:t>
+      </w:r>
+      <w:r>
+        <w:rPr>
+          <w:rFonts w:ascii="Times New Roman" w:hAnsi="Times New Roman" w:cs="Times New Roman"/>
+          <w:sz w:val="24"/>
+          <w:szCs w:val="24"/>
+        </w:rPr>
+        <w:t>.</w:t>
+      </w:r>
+    </w:p>
+    <w:p>
+      <w:pPr>
+        <w:spacing w:line="360" w:lineRule="auto"/>
+        <w:ind w:firstLine="851"/>
+        <w:jc w:val="both"/>
+        <w:rPr>
+          <w:rFonts w:ascii="Times New Roman" w:hAnsi="Times New Roman" w:cs="Times New Roman"/>
+          <w:sz w:val="24"/>
+          <w:szCs w:val="24"/>
+        </w:rPr>
+      </w:pPr>
+    </w:p>
+    <w:p>
+      <w:pPr>
+        <w:pStyle w:val="Heading3"/>
+        <w:numPr>
+          <w:ilvl w:val="0"/>
+          <w:numId w:val="23"/>
+        </w:numPr>
+        <w:ind w:left="851" w:hanging="851"/>
+      </w:pPr>
+      <w:r>
+        <w:t>Fungsi Load Stopword</w:t>
+      </w:r>
+    </w:p>
+    <w:p>
+      <w:pPr>
+        <w:spacing w:line="360" w:lineRule="auto"/>
+        <w:ind w:firstLine="851"/>
+        <w:jc w:val="both"/>
+        <w:rPr>
+          <w:rFonts w:ascii="Times New Roman" w:hAnsi="Times New Roman" w:cs="Times New Roman"/>
+          <w:sz w:val="24"/>
+          <w:szCs w:val="24"/>
+        </w:rPr>
+      </w:pPr>
+      <w:r>
+        <w:rPr>
+          <w:rFonts w:ascii="Times New Roman" w:hAnsi="Times New Roman" w:cs="Times New Roman"/>
+          <w:sz w:val="24"/>
+          <w:szCs w:val="24"/>
+        </w:rPr>
+        <w:t>Fungsi loadstopword berguna dalam menghilangkan kata-kata yang tidak penting seperti kata hubung sebuah kalimat</w:t>
+      </w:r>
+      <w:r>
+        <w:rPr>
+          <w:rFonts w:ascii="Times New Roman" w:hAnsi="Times New Roman" w:cs="Times New Roman"/>
+          <w:sz w:val="24"/>
+          <w:szCs w:val="24"/>
+        </w:rPr>
+        <w:t xml:space="preserve">. </w:t>
+      </w:r>
+      <w:r>
+        <w:rPr>
+          <w:rFonts w:ascii="Times New Roman" w:hAnsi="Times New Roman" w:cs="Times New Roman"/>
+          <w:sz w:val="24"/>
+          <w:szCs w:val="24"/>
+        </w:rPr>
+        <w:t>Fungsi loadstopword</w:t>
+      </w:r>
+      <w:r>
+        <w:rPr>
+          <w:rFonts w:ascii="Times New Roman" w:hAnsi="Times New Roman" w:cs="Times New Roman"/>
+          <w:sz w:val="24"/>
+          <w:szCs w:val="24"/>
+        </w:rPr>
+        <w:t xml:space="preserve"> i</w:t>
+      </w:r>
+      <w:r>
+        <w:rPr>
+          <w:rFonts w:ascii="Times New Roman" w:hAnsi="Times New Roman" w:cs="Times New Roman"/>
+          <w:sz w:val="24"/>
+          <w:szCs w:val="24"/>
+        </w:rPr>
+        <w:t>ni dapat dilihat pada Gambar 3.10</w:t>
+      </w:r>
+      <w:r>
+        <w:rPr>
+          <w:rFonts w:ascii="Times New Roman" w:hAnsi="Times New Roman" w:cs="Times New Roman"/>
+          <w:sz w:val="24"/>
+          <w:szCs w:val="24"/>
+        </w:rPr>
+        <w:t xml:space="preserve"> sebagai berikut.</w:t>
+      </w:r>
+    </w:p>
+    <w:tbl>
+      <w:tblPr>
+        <w:tblStyle w:val="TableGrid"/>
+        <w:tblW w:w="0" w:type="auto"/>
+        <w:tblLook w:val="04A0" w:firstRow="1" w:lastRow="0" w:firstColumn="1" w:lastColumn="0" w:noHBand="0" w:noVBand="1"/>
+      </w:tblPr>
+      <w:tblGrid>
+        <w:gridCol w:w="7928"/>
+      </w:tblGrid>
+      <w:tr>
+        <w:tc>
+          <w:tcPr>
+            <w:tcW w:w="7928" w:type="dxa"/>
+          </w:tcPr>
+          <w:p>
+            <w:pPr>
+              <w:keepNext/>
+              <w:spacing w:line="360" w:lineRule="auto"/>
+              <w:jc w:val="both"/>
+              <w:rPr>
+                <w:rFonts w:ascii="Times New Roman" w:hAnsi="Times New Roman" w:cs="Times New Roman"/>
+                <w:sz w:val="24"/>
+                <w:szCs w:val="24"/>
+              </w:rPr>
+            </w:pPr>
+            <w:r>
+              <w:rPr>
+                <w:noProof/>
+              </w:rPr>
+              <w:lastRenderedPageBreak/>
+              <w:drawing>
+                <wp:inline distT="0" distB="0" distL="0" distR="0" wp14:anchorId="3CE9DEAE" wp14:editId="0D097EC4">
+                  <wp:extent cx="4880759" cy="2292198"/>
+                  <wp:effectExtent l="0" t="0" r="0" b="0"/>
+                  <wp:docPr id="10" name="Picture 10"/>
+                  <wp:cNvGraphicFramePr>
+                    <a:graphicFrameLocks xmlns:a="http://schemas.openxmlformats.org/drawingml/2006/main" noChangeAspect="1"/>
+                  </wp:cNvGraphicFramePr>
+                  <a:graphic xmlns:a="http://schemas.openxmlformats.org/drawingml/2006/main">
+                    <a:graphicData uri="http://schemas.openxmlformats.org/drawingml/2006/picture">
+                      <pic:pic xmlns:pic="http://schemas.openxmlformats.org/drawingml/2006/picture">
+                        <pic:nvPicPr>
+                          <pic:cNvPr id="1" name=""/>
+                          <pic:cNvPicPr/>
+                        </pic:nvPicPr>
+                        <pic:blipFill>
+                          <a:blip r:embed="rId19"/>
+                          <a:stretch>
+                            <a:fillRect/>
+                          </a:stretch>
+                        </pic:blipFill>
+                        <pic:spPr>
+                          <a:xfrm>
+                            <a:off x="0" y="0"/>
+                            <a:ext cx="4887813" cy="2295511"/>
+                          </a:xfrm>
+                          <a:prstGeom prst="rect">
+                            <a:avLst/>
+                          </a:prstGeom>
+                        </pic:spPr>
+                      </pic:pic>
+                    </a:graphicData>
+                  </a:graphic>
+                </wp:inline>
+              </w:drawing>
+            </w:r>
+          </w:p>
+        </w:tc>
+      </w:tr>
+    </w:tbl>
+    <w:p>
+      <w:pPr>
+        <w:pStyle w:val="Caption"/>
+        <w:rPr>
+          <w:b w:val="0"/>
+        </w:rPr>
+      </w:pPr>
+      <w:r>
+        <w:t xml:space="preserve">Gambar 3. </w:t>
+      </w:r>
+      <w:r>
+        <w:fldChar w:fldCharType="begin"/>
+      </w:r>
+      <w:r>
+        <w:instrText xml:space="preserve"> SEQ Gambar_3. \* ARABIC </w:instrText>
+      </w:r>
+      <w:r>
+        <w:fldChar w:fldCharType="separate"/>
+      </w:r>
+      <w:r>
+        <w:rPr>
+          <w:noProof/>
+        </w:rPr>
+        <w:t>10</w:t>
+      </w:r>
+      <w:r>
+        <w:fldChar w:fldCharType="end"/>
+      </w:r>
+      <w:r>
+        <w:t xml:space="preserve">  </w:t>
+      </w:r>
+      <w:r>
+        <w:rPr>
+          <w:b w:val="0"/>
+        </w:rPr>
+        <w:t>Fungsi LoadStopword</w:t>
+      </w:r>
+    </w:p>
+    <w:p>
+      <w:pPr>
+        <w:spacing w:after="0" w:line="360" w:lineRule="auto"/>
+        <w:ind w:firstLine="851"/>
+        <w:jc w:val="both"/>
+        <w:rPr>
+          <w:rFonts w:ascii="Times New Roman" w:hAnsi="Times New Roman" w:cs="Times New Roman"/>
+          <w:sz w:val="24"/>
+          <w:szCs w:val="24"/>
+        </w:rPr>
+      </w:pPr>
+      <w:r>
+        <w:rPr>
+          <w:rFonts w:ascii="Times New Roman" w:hAnsi="Times New Roman" w:cs="Times New Roman"/>
+          <w:sz w:val="24"/>
+          <w:szCs w:val="24"/>
+        </w:rPr>
+        <w:t xml:space="preserve">Gambar 3.10 merupakan fungsi dari pengambilan data loadstop word yang menggunakan kernel pada bagian atas menggunakan file.txt yang didapatkan pada internet dan yang kedua adalah stopword menggunakan library NLTK. Komperasi kedua stopword tersebut digunakan untuk mendapatkan hasil </w:t>
+      </w:r>
+      <w:r>
+        <w:rPr>
+          <w:rFonts w:ascii="Times New Roman" w:hAnsi="Times New Roman" w:cs="Times New Roman"/>
+          <w:sz w:val="24"/>
+          <w:szCs w:val="24"/>
+        </w:rPr>
+        <w:t>stopword yang lebih maksimal. Pada Library NLTK terdapat 789 total kata dan kalau dari file.txt terdapat 917 kata.</w:t>
+      </w:r>
+    </w:p>
+    <w:p>
+      <w:pPr>
+        <w:spacing w:after="0" w:line="360" w:lineRule="auto"/>
+        <w:ind w:firstLine="851"/>
+        <w:jc w:val="both"/>
+        <w:rPr>
+          <w:rFonts w:ascii="Times New Roman" w:hAnsi="Times New Roman" w:cs="Times New Roman"/>
+          <w:sz w:val="24"/>
+          <w:szCs w:val="24"/>
+        </w:rPr>
+      </w:pPr>
+    </w:p>
+    <w:p>
+      <w:pPr>
+        <w:pStyle w:val="Heading3"/>
+        <w:numPr>
+          <w:ilvl w:val="0"/>
+          <w:numId w:val="23"/>
+        </w:numPr>
+        <w:ind w:left="851" w:hanging="851"/>
+      </w:pPr>
+      <w:r>
+        <w:t>Fungsi Simpan Summary ke Database</w:t>
+      </w:r>
+    </w:p>
+    <w:p>
+      <w:pPr>
+        <w:spacing w:after="0" w:line="360" w:lineRule="auto"/>
+        <w:ind w:firstLine="851"/>
+        <w:jc w:val="both"/>
+        <w:rPr>
+          <w:rFonts w:ascii="Times New Roman" w:hAnsi="Times New Roman" w:cs="Times New Roman"/>
+          <w:sz w:val="24"/>
+          <w:szCs w:val="24"/>
+        </w:rPr>
+      </w:pPr>
+      <w:r>
+        <w:t xml:space="preserve"> </w:t>
+      </w:r>
+      <w:r>
+        <w:rPr>
+          <w:rFonts w:ascii="Times New Roman" w:hAnsi="Times New Roman" w:cs="Times New Roman"/>
+          <w:sz w:val="24"/>
+          <w:szCs w:val="24"/>
+        </w:rPr>
+        <w:t>Fungsi simpanSummary berguna dalam menyimpan data yang telah diringkas kedalam kolom field summary. Query digunakan disini adalah update data sesuai dengan text yang di summarization</w:t>
+      </w:r>
+      <w:r>
+        <w:rPr>
+          <w:rFonts w:ascii="Times New Roman" w:hAnsi="Times New Roman" w:cs="Times New Roman"/>
+          <w:sz w:val="24"/>
+          <w:szCs w:val="24"/>
+        </w:rPr>
+        <w:t xml:space="preserve">. </w:t>
+      </w:r>
+      <w:r>
+        <w:rPr>
+          <w:rFonts w:ascii="Times New Roman" w:hAnsi="Times New Roman" w:cs="Times New Roman"/>
+          <w:sz w:val="24"/>
+          <w:szCs w:val="24"/>
+        </w:rPr>
+        <w:t xml:space="preserve">Fungsi </w:t>
+      </w:r>
+      <w:r>
+        <w:rPr>
+          <w:rFonts w:ascii="Times New Roman" w:hAnsi="Times New Roman" w:cs="Times New Roman"/>
+          <w:sz w:val="24"/>
+          <w:szCs w:val="24"/>
+        </w:rPr>
+        <w:t>simpanSummary</w:t>
+      </w:r>
+      <w:r>
+        <w:rPr>
+          <w:rFonts w:ascii="Times New Roman" w:hAnsi="Times New Roman" w:cs="Times New Roman"/>
+          <w:sz w:val="24"/>
+          <w:szCs w:val="24"/>
+        </w:rPr>
+        <w:t xml:space="preserve"> i</w:t>
+      </w:r>
+      <w:r>
+        <w:rPr>
+          <w:rFonts w:ascii="Times New Roman" w:hAnsi="Times New Roman" w:cs="Times New Roman"/>
+          <w:sz w:val="24"/>
+          <w:szCs w:val="24"/>
+        </w:rPr>
+        <w:t>ni dapat dilihat pada Gambar 3.10</w:t>
+      </w:r>
+      <w:r>
+        <w:rPr>
+          <w:rFonts w:ascii="Times New Roman" w:hAnsi="Times New Roman" w:cs="Times New Roman"/>
+          <w:sz w:val="24"/>
+          <w:szCs w:val="24"/>
+        </w:rPr>
+        <w:t xml:space="preserve"> sebagai berikut.</w:t>
+      </w:r>
+    </w:p>
+    <w:p>
+      <w:pPr>
+        <w:spacing w:after="0" w:line="360" w:lineRule="auto"/>
+        <w:ind w:firstLine="851"/>
+        <w:jc w:val="both"/>
+        <w:rPr>
+          <w:rFonts w:ascii="Times New Roman" w:hAnsi="Times New Roman" w:cs="Times New Roman"/>
+          <w:sz w:val="24"/>
+          <w:szCs w:val="24"/>
+        </w:rPr>
+      </w:pPr>
+    </w:p>
+    <w:tbl>
+      <w:tblPr>
+        <w:tblStyle w:val="TableGrid"/>
+        <w:tblW w:w="0" w:type="auto"/>
+        <w:tblLook w:val="04A0" w:firstRow="1" w:lastRow="0" w:firstColumn="1" w:lastColumn="0" w:noHBand="0" w:noVBand="1"/>
+      </w:tblPr>
+      <w:tblGrid>
+        <w:gridCol w:w="7928"/>
+      </w:tblGrid>
+      <w:tr>
+        <w:tc>
+          <w:tcPr>
+            <w:tcW w:w="7928" w:type="dxa"/>
+          </w:tcPr>
+          <w:p>
+            <w:pPr>
+              <w:keepNext/>
+              <w:spacing w:line="360" w:lineRule="auto"/>
+              <w:jc w:val="both"/>
+              <w:rPr>
+                <w:rFonts w:ascii="Times New Roman" w:hAnsi="Times New Roman" w:cs="Times New Roman"/>
+                <w:sz w:val="24"/>
+                <w:szCs w:val="24"/>
+              </w:rPr>
+            </w:pPr>
+            <w:r>
+              <w:rPr>
+                <w:noProof/>
+              </w:rPr>
+              <w:drawing>
+                <wp:inline distT="0" distB="0" distL="0" distR="0" wp14:anchorId="38D197EF" wp14:editId="28364041">
+                  <wp:extent cx="4880610" cy="1999464"/>
+                  <wp:effectExtent l="0" t="0" r="0" b="1270"/>
+                  <wp:docPr id="14" name="Picture 14"/>
+                  <wp:cNvGraphicFramePr>
+                    <a:graphicFrameLocks xmlns:a="http://schemas.openxmlformats.org/drawingml/2006/main" noChangeAspect="1"/>
+                  </wp:cNvGraphicFramePr>
+                  <a:graphic xmlns:a="http://schemas.openxmlformats.org/drawingml/2006/main">
+                    <a:graphicData uri="http://schemas.openxmlformats.org/drawingml/2006/picture">
+                      <pic:pic xmlns:pic="http://schemas.openxmlformats.org/drawingml/2006/picture">
+                        <pic:nvPicPr>
+                          <pic:cNvPr id="1" name=""/>
+                          <pic:cNvPicPr/>
+                        </pic:nvPicPr>
+                        <pic:blipFill>
+                          <a:blip r:embed="rId20"/>
+                          <a:stretch>
+                            <a:fillRect/>
+                          </a:stretch>
+                        </pic:blipFill>
+                        <pic:spPr>
+                          <a:xfrm>
+                            <a:off x="0" y="0"/>
+                            <a:ext cx="4883520" cy="2000656"/>
+                          </a:xfrm>
+                          <a:prstGeom prst="rect">
+                            <a:avLst/>
+                          </a:prstGeom>
+                        </pic:spPr>
+                      </pic:pic>
+                    </a:graphicData>
+                  </a:graphic>
+                </wp:inline>
+              </w:drawing>
+            </w:r>
+          </w:p>
+        </w:tc>
+      </w:tr>
+    </w:tbl>
+    <w:p>
+      <w:pPr>
+        <w:pStyle w:val="Caption"/>
+        <w:rPr>
+          <w:rFonts w:cs="Times New Roman"/>
+          <w:b w:val="0"/>
+          <w:sz w:val="24"/>
+          <w:szCs w:val="24"/>
+        </w:rPr>
+      </w:pPr>
+      <w:r>
+        <w:t xml:space="preserve">Gambar 3. </w:t>
+      </w:r>
+      <w:r>
+        <w:fldChar w:fldCharType="begin"/>
+      </w:r>
+      <w:r>
+        <w:instrText xml:space="preserve"> SEQ Gambar_3. \* ARABIC </w:instrText>
+      </w:r>
+      <w:r>
+        <w:fldChar w:fldCharType="separate"/>
+      </w:r>
+      <w:r>
+        <w:rPr>
+          <w:noProof/>
+        </w:rPr>
+        <w:t>11</w:t>
+      </w:r>
+      <w:r>
+        <w:fldChar w:fldCharType="end"/>
+      </w:r>
+      <w:r>
+        <w:t xml:space="preserve"> </w:t>
+      </w:r>
+      <w:r>
+        <w:rPr>
+          <w:b w:val="0"/>
+        </w:rPr>
+        <w:t>Simpan Data Summary</w:t>
+      </w:r>
+    </w:p>
+    <w:p>
+      <w:pPr>
+        <w:spacing w:after="0" w:line="360" w:lineRule="auto"/>
+        <w:ind w:firstLine="851"/>
+        <w:jc w:val="both"/>
+        <w:rPr>
+          <w:rFonts w:ascii="Times New Roman" w:hAnsi="Times New Roman" w:cs="Times New Roman"/>
+          <w:sz w:val="24"/>
+          <w:szCs w:val="24"/>
+        </w:rPr>
+      </w:pPr>
+      <w:r>
+        <w:rPr>
+          <w:rFonts w:ascii="Times New Roman" w:hAnsi="Times New Roman" w:cs="Times New Roman"/>
+          <w:sz w:val="24"/>
+          <w:szCs w:val="24"/>
+        </w:rPr>
+        <w:lastRenderedPageBreak/>
+        <w:t xml:space="preserve">Gambar 3.11 merupakan tampilan dari fungsi simpan data summary. Ringkasan yang telah dihasilkan nantinya </w:t>
+      </w:r>
+      <w:proofErr w:type="gramStart"/>
+      <w:r>
+        <w:rPr>
+          <w:rFonts w:ascii="Times New Roman" w:hAnsi="Times New Roman" w:cs="Times New Roman"/>
+          <w:sz w:val="24"/>
+          <w:szCs w:val="24"/>
+        </w:rPr>
+        <w:t>akan</w:t>
+      </w:r>
+      <w:proofErr w:type="gramEnd"/>
+      <w:r>
+        <w:rPr>
+          <w:rFonts w:ascii="Times New Roman" w:hAnsi="Times New Roman" w:cs="Times New Roman"/>
+          <w:sz w:val="24"/>
+          <w:szCs w:val="24"/>
+        </w:rPr>
+        <w:t xml:space="preserve"> diupdate pada database dengan parameter update menggunakan id dari berita tersebut.</w:t>
+      </w:r>
+    </w:p>
+    <w:p>
+      <w:pPr>
+        <w:spacing w:after="0" w:line="360" w:lineRule="auto"/>
+        <w:ind w:firstLine="851"/>
+        <w:jc w:val="both"/>
+        <w:rPr>
+          <w:rFonts w:ascii="Times New Roman" w:hAnsi="Times New Roman" w:cs="Times New Roman"/>
+          <w:sz w:val="24"/>
+          <w:szCs w:val="24"/>
+        </w:rPr>
+      </w:pPr>
+    </w:p>
+    <w:p>
+      <w:pPr>
+        <w:pStyle w:val="Heading3"/>
+        <w:numPr>
+          <w:ilvl w:val="0"/>
+          <w:numId w:val="23"/>
+        </w:numPr>
+        <w:ind w:left="851" w:hanging="851"/>
+      </w:pPr>
+      <w:r>
+        <w:t>Proses Text Preprocessing</w:t>
+      </w:r>
+    </w:p>
+    <w:p>
+      <w:pPr>
+        <w:spacing w:after="0" w:line="360" w:lineRule="auto"/>
+        <w:ind w:firstLine="851"/>
+        <w:jc w:val="both"/>
+        <w:rPr>
+          <w:rFonts w:ascii="Times New Roman" w:hAnsi="Times New Roman" w:cs="Times New Roman"/>
+          <w:sz w:val="24"/>
+          <w:szCs w:val="24"/>
+        </w:rPr>
+      </w:pPr>
+      <w:r>
+        <w:rPr>
+          <w:rFonts w:ascii="Times New Roman" w:hAnsi="Times New Roman" w:cs="Times New Roman"/>
+          <w:sz w:val="24"/>
+          <w:szCs w:val="24"/>
+        </w:rPr>
+        <w:t>Masuk ketahapan text preprocessing yang meliputi tahapan T</w:t>
+      </w:r>
+      <w:r>
+        <w:rPr>
+          <w:rFonts w:ascii="Times New Roman" w:hAnsi="Times New Roman" w:cs="Times New Roman"/>
+          <w:i/>
+          <w:sz w:val="24"/>
+          <w:szCs w:val="24"/>
+        </w:rPr>
+        <w:t xml:space="preserve">okenize, Cleansing. , Case Folding, Steaming, </w:t>
+      </w:r>
+      <w:r>
+        <w:rPr>
+          <w:rFonts w:ascii="Times New Roman" w:hAnsi="Times New Roman" w:cs="Times New Roman"/>
+          <w:sz w:val="24"/>
+          <w:szCs w:val="24"/>
+        </w:rPr>
+        <w:t>dan</w:t>
+      </w:r>
+      <w:r>
+        <w:rPr>
+          <w:rFonts w:ascii="Times New Roman" w:hAnsi="Times New Roman" w:cs="Times New Roman"/>
+          <w:i/>
+          <w:sz w:val="24"/>
+          <w:szCs w:val="24"/>
+        </w:rPr>
+        <w:t xml:space="preserve"> </w:t>
+      </w:r>
+      <w:r>
+        <w:rPr>
+          <w:rFonts w:ascii="Times New Roman" w:hAnsi="Times New Roman" w:cs="Times New Roman"/>
+          <w:i/>
+          <w:sz w:val="24"/>
+          <w:szCs w:val="24"/>
+        </w:rPr>
+        <w:t xml:space="preserve">Stopword. </w:t>
+      </w:r>
+      <w:r>
+        <w:rPr>
+          <w:rFonts w:ascii="Times New Roman" w:hAnsi="Times New Roman" w:cs="Times New Roman"/>
+          <w:sz w:val="24"/>
+          <w:szCs w:val="24"/>
+        </w:rPr>
+        <w:t xml:space="preserve">Proses Text Preprocessing tersebut dapat dilihat pada Gambar 3.12. </w:t>
+      </w:r>
+      <w:r>
+        <w:rPr>
+          <w:rFonts w:ascii="Times New Roman" w:hAnsi="Times New Roman" w:cs="Times New Roman"/>
+          <w:sz w:val="24"/>
+          <w:szCs w:val="24"/>
+        </w:rPr>
+        <w:t xml:space="preserve">Penjelasan lebih lanjut mengenai beberap fungsi yang telah dibuat tersebut </w:t>
+      </w:r>
+      <w:proofErr w:type="gramStart"/>
+      <w:r>
+        <w:rPr>
+          <w:rFonts w:ascii="Times New Roman" w:hAnsi="Times New Roman" w:cs="Times New Roman"/>
+          <w:sz w:val="24"/>
+          <w:szCs w:val="24"/>
+        </w:rPr>
+        <w:t>akan</w:t>
+      </w:r>
+      <w:proofErr w:type="gramEnd"/>
+      <w:r>
+        <w:rPr>
+          <w:rFonts w:ascii="Times New Roman" w:hAnsi="Times New Roman" w:cs="Times New Roman"/>
+          <w:sz w:val="24"/>
+          <w:szCs w:val="24"/>
+        </w:rPr>
+        <w:t xml:space="preserve"> dijelaskan sebagai berikut.</w:t>
+      </w:r>
+    </w:p>
+    <w:p>
+      <w:pPr>
+        <w:spacing w:after="0" w:line="360" w:lineRule="auto"/>
+        <w:ind w:firstLine="851"/>
+        <w:jc w:val="both"/>
+        <w:rPr>
+          <w:rFonts w:ascii="Times New Roman" w:hAnsi="Times New Roman" w:cs="Times New Roman"/>
+          <w:sz w:val="24"/>
+          <w:szCs w:val="24"/>
+        </w:rPr>
+      </w:pPr>
+    </w:p>
+    <w:tbl>
+      <w:tblPr>
+        <w:tblStyle w:val="TableGrid"/>
+        <w:tblW w:w="0" w:type="auto"/>
+        <w:tblLook w:val="04A0" w:firstRow="1" w:lastRow="0" w:firstColumn="1" w:lastColumn="0" w:noHBand="0" w:noVBand="1"/>
+      </w:tblPr>
+      <w:tblGrid>
+        <w:gridCol w:w="7928"/>
+      </w:tblGrid>
+      <w:tr>
+        <w:tc>
+          <w:tcPr>
+            <w:tcW w:w="7928" w:type="dxa"/>
+          </w:tcPr>
+          <w:p>
+            <w:pPr>
+              <w:spacing w:line="360" w:lineRule="auto"/>
+              <w:jc w:val="both"/>
+              <w:rPr>
+                <w:noProof/>
+              </w:rPr>
+            </w:pPr>
+            <w:r>
+              <w:rPr>
+                <w:noProof/>
+              </w:rPr>
+              <w:drawing>
+                <wp:inline distT="0" distB="0" distL="0" distR="0" wp14:anchorId="6A8E897A" wp14:editId="793CF1F2">
+                  <wp:extent cx="4907914" cy="3728852"/>
+                  <wp:effectExtent l="0" t="0" r="7620" b="5080"/>
+                  <wp:docPr id="16" name="Picture 16"/>
+                  <wp:cNvGraphicFramePr>
+                    <a:graphicFrameLocks xmlns:a="http://schemas.openxmlformats.org/drawingml/2006/main" noChangeAspect="1"/>
+                  </wp:cNvGraphicFramePr>
+                  <a:graphic xmlns:a="http://schemas.openxmlformats.org/drawingml/2006/main">
+                    <a:graphicData uri="http://schemas.openxmlformats.org/drawingml/2006/picture">
+                      <pic:pic xmlns:pic="http://schemas.openxmlformats.org/drawingml/2006/picture">
+                        <pic:nvPicPr>
+                          <pic:cNvPr id="1" name=""/>
+                          <pic:cNvPicPr/>
+                        </pic:nvPicPr>
+                        <pic:blipFill>
+                          <a:blip r:embed="rId21"/>
+                          <a:stretch>
+                            <a:fillRect/>
+                          </a:stretch>
+                        </pic:blipFill>
+                        <pic:spPr>
+                          <a:xfrm>
+                            <a:off x="0" y="0"/>
+                            <a:ext cx="4909837" cy="3730313"/>
+                          </a:xfrm>
+                          <a:prstGeom prst="rect">
+                            <a:avLst/>
+                          </a:prstGeom>
+                        </pic:spPr>
+                      </pic:pic>
+                    </a:graphicData>
+                  </a:graphic>
+                </wp:inline>
+              </w:drawing>
+            </w:r>
+          </w:p>
+          <w:p>
+            <w:pPr>
+              <w:keepNext/>
+              <w:spacing w:line="360" w:lineRule="auto"/>
+              <w:jc w:val="both"/>
+              <w:rPr>
+                <w:rFonts w:ascii="Times New Roman" w:hAnsi="Times New Roman" w:cs="Times New Roman"/>
+                <w:sz w:val="24"/>
+                <w:szCs w:val="24"/>
+              </w:rPr>
+            </w:pPr>
+            <w:r>
+              <w:rPr>
+                <w:noProof/>
+              </w:rPr>
+              <w:lastRenderedPageBreak/>
+              <w:drawing>
+                <wp:inline distT="0" distB="0" distL="0" distR="0" wp14:anchorId="43455695" wp14:editId="5E86BE56">
+                  <wp:extent cx="5040630" cy="3465195"/>
+                  <wp:effectExtent l="0" t="0" r="7620" b="1905"/>
+                  <wp:docPr id="18" name="Picture 18"/>
+                  <wp:cNvGraphicFramePr>
+                    <a:graphicFrameLocks xmlns:a="http://schemas.openxmlformats.org/drawingml/2006/main" noChangeAspect="1"/>
+                  </wp:cNvGraphicFramePr>
+                  <a:graphic xmlns:a="http://schemas.openxmlformats.org/drawingml/2006/main">
+                    <a:graphicData uri="http://schemas.openxmlformats.org/drawingml/2006/picture">
+                      <pic:pic xmlns:pic="http://schemas.openxmlformats.org/drawingml/2006/picture">
+                        <pic:nvPicPr>
+                          <pic:cNvPr id="1" name=""/>
+                          <pic:cNvPicPr/>
+                        </pic:nvPicPr>
+                        <pic:blipFill>
+                          <a:blip r:embed="rId22"/>
+                          <a:stretch>
+                            <a:fillRect/>
+                          </a:stretch>
+                        </pic:blipFill>
+                        <pic:spPr>
+                          <a:xfrm>
+                            <a:off x="0" y="0"/>
+                            <a:ext cx="5040630" cy="3465195"/>
+                          </a:xfrm>
+                          <a:prstGeom prst="rect">
+                            <a:avLst/>
+                          </a:prstGeom>
+                        </pic:spPr>
+                      </pic:pic>
+                    </a:graphicData>
+                  </a:graphic>
+                </wp:inline>
+              </w:drawing>
+            </w:r>
+          </w:p>
+        </w:tc>
+      </w:tr>
+    </w:tbl>
+    <w:p>
+      <w:pPr>
+        <w:pStyle w:val="Caption"/>
+        <w:rPr>
+          <w:rFonts w:cs="Times New Roman"/>
+          <w:sz w:val="24"/>
+          <w:szCs w:val="24"/>
+        </w:rPr>
+      </w:pPr>
+      <w:r>
+        <w:lastRenderedPageBreak/>
+        <w:t xml:space="preserve">Gambar 3. </w:t>
+      </w:r>
+      <w:r>
+        <w:fldChar w:fldCharType="begin"/>
+      </w:r>
+      <w:r>
+        <w:instrText xml:space="preserve"> SEQ Gambar_3. \* ARABIC </w:instrText>
+      </w:r>
+      <w:r>
+        <w:fldChar w:fldCharType="separate"/>
+      </w:r>
+      <w:r>
+        <w:rPr>
+          <w:noProof/>
+        </w:rPr>
+        <w:t>12</w:t>
+      </w:r>
+      <w:r>
+        <w:fldChar w:fldCharType="end"/>
+      </w:r>
+      <w:r>
+        <w:t xml:space="preserve"> </w:t>
+      </w:r>
+      <w:r>
+        <w:rPr>
+          <w:b w:val="0"/>
+        </w:rPr>
+        <w:t>Fungsi Text Preprocessing Data</w:t>
+      </w:r>
+    </w:p>
+    <w:p>
+      <w:pPr>
+        <w:spacing w:after="0" w:line="360" w:lineRule="auto"/>
+        <w:ind w:firstLine="851"/>
+        <w:jc w:val="both"/>
+        <w:rPr>
+          <w:rFonts w:ascii="Times New Roman" w:hAnsi="Times New Roman" w:cs="Times New Roman"/>
+          <w:sz w:val="24"/>
+          <w:szCs w:val="24"/>
+        </w:rPr>
+      </w:pPr>
+      <w:r>
+        <w:rPr>
+          <w:rFonts w:ascii="Times New Roman" w:hAnsi="Times New Roman" w:cs="Times New Roman"/>
+          <w:sz w:val="24"/>
+          <w:szCs w:val="24"/>
+        </w:rPr>
+        <w:t xml:space="preserve">Gambar 3.12 merupakan tahapan dari proses Text Preprocessing Data. Dalam tahapan tersebut terdapat beberapa Fungsi yang telah dibuat. </w:t>
+      </w:r>
+      <w:r>
+        <w:rPr>
+          <w:rFonts w:ascii="Times New Roman" w:hAnsi="Times New Roman" w:cs="Times New Roman"/>
+          <w:sz w:val="24"/>
+          <w:szCs w:val="24"/>
+        </w:rPr>
+        <w:t xml:space="preserve">Adapun penjelsan dari masing-masing fungsi </w:t>
+      </w:r>
+      <w:proofErr w:type="gramStart"/>
+      <w:r>
+        <w:rPr>
+          <w:rFonts w:ascii="Times New Roman" w:hAnsi="Times New Roman" w:cs="Times New Roman"/>
+          <w:sz w:val="24"/>
+          <w:szCs w:val="24"/>
+        </w:rPr>
+        <w:t>akan</w:t>
+      </w:r>
+      <w:proofErr w:type="gramEnd"/>
+      <w:r>
+        <w:rPr>
+          <w:rFonts w:ascii="Times New Roman" w:hAnsi="Times New Roman" w:cs="Times New Roman"/>
+          <w:sz w:val="24"/>
+          <w:szCs w:val="24"/>
+        </w:rPr>
+        <w:t xml:space="preserve"> dijelaskan sebagai berikut.</w:t>
+      </w:r>
+    </w:p>
+    <w:p>
+      <w:pPr>
+        <w:pStyle w:val="ListParagraph"/>
+        <w:numPr>
+          <w:ilvl w:val="0"/>
+          <w:numId w:val="26"/>
+        </w:numPr>
+        <w:spacing w:after="0" w:line="360" w:lineRule="auto"/>
+        <w:ind w:left="851" w:hanging="851"/>
+        <w:jc w:val="both"/>
+        <w:rPr>
+          <w:rFonts w:ascii="Times New Roman" w:hAnsi="Times New Roman" w:cs="Times New Roman"/>
+          <w:sz w:val="24"/>
+          <w:szCs w:val="24"/>
+        </w:rPr>
+      </w:pPr>
+      <w:r>
+        <w:rPr>
+          <w:rFonts w:ascii="Times New Roman" w:hAnsi="Times New Roman" w:cs="Times New Roman"/>
+          <w:b/>
+          <w:sz w:val="24"/>
+          <w:szCs w:val="24"/>
+        </w:rPr>
+        <w:t>ToktokenizeParagraftoKalimat</w:t>
+      </w:r>
+      <w:r>
+        <w:rPr>
+          <w:rFonts w:ascii="Times New Roman" w:hAnsi="Times New Roman" w:cs="Times New Roman"/>
+          <w:sz w:val="24"/>
+          <w:szCs w:val="24"/>
+        </w:rPr>
+        <w:t xml:space="preserve"> adalah fungsi agar seuatu paragraph itu dibagi menjadi beberapa kalimat dengan menjadikan beberapa potong kalimat yang terdapat pada paragraph.</w:t>
+      </w:r>
+    </w:p>
+    <w:p>
+      <w:pPr>
+        <w:pStyle w:val="ListParagraph"/>
+        <w:numPr>
+          <w:ilvl w:val="0"/>
+          <w:numId w:val="26"/>
+        </w:numPr>
+        <w:spacing w:after="0" w:line="360" w:lineRule="auto"/>
+        <w:ind w:left="851" w:hanging="851"/>
+        <w:jc w:val="both"/>
+        <w:rPr>
+          <w:rFonts w:ascii="Times New Roman" w:hAnsi="Times New Roman" w:cs="Times New Roman"/>
+          <w:b/>
+          <w:sz w:val="24"/>
+          <w:szCs w:val="24"/>
+        </w:rPr>
+      </w:pPr>
+      <w:proofErr w:type="gramStart"/>
+      <w:r>
+        <w:rPr>
+          <w:rFonts w:ascii="Times New Roman" w:hAnsi="Times New Roman" w:cs="Times New Roman"/>
+          <w:b/>
+          <w:sz w:val="24"/>
+          <w:szCs w:val="24"/>
+        </w:rPr>
+        <w:t>cleansingData</w:t>
+      </w:r>
+      <w:proofErr w:type="gramEnd"/>
+      <w:r>
+        <w:rPr>
+          <w:rFonts w:ascii="Times New Roman" w:hAnsi="Times New Roman" w:cs="Times New Roman"/>
+          <w:b/>
+          <w:sz w:val="24"/>
+          <w:szCs w:val="24"/>
+        </w:rPr>
+        <w:t xml:space="preserve"> </w:t>
+      </w:r>
+      <w:r>
+        <w:rPr>
+          <w:rFonts w:ascii="Times New Roman" w:hAnsi="Times New Roman" w:cs="Times New Roman"/>
+          <w:sz w:val="24"/>
+          <w:szCs w:val="24"/>
+        </w:rPr>
+        <w:t>adalah fungsi dalam mebersihkan data berita yang terdapat pada database. Data yang diambil tidak terlalu banyak kata kotornya, jadi dengan menggunakan 2 fungsi regex dan string sebagai penghilan tanda baca pada suatu kalimat saja sudah cukup.</w:t>
+      </w:r>
+    </w:p>
+    <w:p>
+      <w:pPr>
+        <w:pStyle w:val="ListParagraph"/>
+        <w:numPr>
+          <w:ilvl w:val="0"/>
+          <w:numId w:val="26"/>
+        </w:numPr>
+        <w:spacing w:after="0" w:line="360" w:lineRule="auto"/>
+        <w:ind w:left="851" w:hanging="851"/>
+        <w:jc w:val="both"/>
+        <w:rPr>
+          <w:rFonts w:ascii="Times New Roman" w:hAnsi="Times New Roman" w:cs="Times New Roman"/>
+          <w:b/>
+          <w:sz w:val="24"/>
+          <w:szCs w:val="24"/>
+        </w:rPr>
+      </w:pPr>
+      <w:r>
+        <w:rPr>
+          <w:rFonts w:ascii="Times New Roman" w:hAnsi="Times New Roman" w:cs="Times New Roman"/>
+          <w:b/>
+          <w:sz w:val="24"/>
+          <w:szCs w:val="24"/>
+        </w:rPr>
+        <w:t>steamingData</w:t>
+      </w:r>
+      <w:r>
+        <w:rPr>
+          <w:rFonts w:ascii="Times New Roman" w:hAnsi="Times New Roman" w:cs="Times New Roman"/>
+          <w:b/>
+          <w:sz w:val="24"/>
+          <w:szCs w:val="24"/>
+        </w:rPr>
+        <w:t xml:space="preserve"> </w:t>
+      </w:r>
+      <w:r>
+        <w:rPr>
+          <w:rFonts w:ascii="Times New Roman" w:hAnsi="Times New Roman" w:cs="Times New Roman"/>
+          <w:sz w:val="24"/>
+          <w:szCs w:val="24"/>
+        </w:rPr>
+        <w:t>berfungsi sebagai menjadikan kata menjadi lower atau huruf kecil sekaligus juga menjadikan seuatu kalimat menjadi kalimat dasarnya,</w:t>
+      </w:r>
+    </w:p>
+    <w:p>
+      <w:pPr>
+        <w:pStyle w:val="ListParagraph"/>
+        <w:numPr>
+          <w:ilvl w:val="0"/>
+          <w:numId w:val="26"/>
+        </w:numPr>
+        <w:spacing w:after="0" w:line="360" w:lineRule="auto"/>
+        <w:ind w:left="851" w:hanging="851"/>
+        <w:jc w:val="both"/>
+        <w:rPr>
+          <w:rFonts w:ascii="Times New Roman" w:hAnsi="Times New Roman" w:cs="Times New Roman"/>
+          <w:b/>
+          <w:sz w:val="24"/>
+          <w:szCs w:val="24"/>
+        </w:rPr>
+      </w:pPr>
+      <w:proofErr w:type="gramStart"/>
+      <w:r>
+        <w:rPr>
+          <w:rFonts w:ascii="Times New Roman" w:hAnsi="Times New Roman" w:cs="Times New Roman"/>
+          <w:b/>
+          <w:sz w:val="24"/>
+          <w:szCs w:val="24"/>
+        </w:rPr>
+        <w:t>indoStopWord</w:t>
+      </w:r>
+      <w:proofErr w:type="gramEnd"/>
+      <w:r>
+        <w:rPr>
+          <w:rFonts w:ascii="Times New Roman" w:hAnsi="Times New Roman" w:cs="Times New Roman"/>
+          <w:b/>
+          <w:sz w:val="24"/>
+          <w:szCs w:val="24"/>
+        </w:rPr>
+        <w:t xml:space="preserve"> </w:t>
+      </w:r>
+      <w:r>
+        <w:rPr>
+          <w:rFonts w:ascii="Times New Roman" w:hAnsi="Times New Roman" w:cs="Times New Roman"/>
+          <w:sz w:val="24"/>
+          <w:szCs w:val="24"/>
+        </w:rPr>
+        <w:t xml:space="preserve">berguna dalam menghilangkan sebuah kata sambung yang tidak penting pada </w:t>
+      </w:r>
+      <w:r>
+        <w:rPr>
+          <w:rFonts w:ascii="Times New Roman" w:hAnsi="Times New Roman" w:cs="Times New Roman"/>
+          <w:sz w:val="24"/>
+          <w:szCs w:val="24"/>
+        </w:rPr>
+        <w:t>kalimat</w:t>
+      </w:r>
+      <w:r>
+        <w:rPr>
+          <w:rFonts w:ascii="Times New Roman" w:hAnsi="Times New Roman" w:cs="Times New Roman"/>
+          <w:sz w:val="24"/>
+          <w:szCs w:val="24"/>
+        </w:rPr>
+        <w:t xml:space="preserve"> agar nantinya dapat dengan maksimal melakukan perhitungan similarity sebuah kalimat tersebut.</w:t>
+      </w:r>
+      <w:r>
+        <w:rPr>
+          <w:rFonts w:ascii="Times New Roman" w:hAnsi="Times New Roman" w:cs="Times New Roman"/>
+          <w:sz w:val="24"/>
+          <w:szCs w:val="24"/>
+        </w:rPr>
+        <w:t xml:space="preserve"> </w:t>
+      </w:r>
+      <w:proofErr w:type="gramStart"/>
+      <w:r>
+        <w:rPr>
+          <w:rFonts w:ascii="Times New Roman" w:hAnsi="Times New Roman" w:cs="Times New Roman"/>
+          <w:sz w:val="24"/>
+          <w:szCs w:val="24"/>
+        </w:rPr>
+        <w:t>pada</w:t>
+      </w:r>
+      <w:proofErr w:type="gramEnd"/>
+      <w:r>
+        <w:rPr>
+          <w:rFonts w:ascii="Times New Roman" w:hAnsi="Times New Roman" w:cs="Times New Roman"/>
+          <w:sz w:val="24"/>
+          <w:szCs w:val="24"/>
+        </w:rPr>
+        <w:t xml:space="preserve"> Stopword tersebut menggunakna library NLTK dan text Eksternal.</w:t>
+      </w:r>
+    </w:p>
+    <w:p>
+      <w:pPr>
+        <w:pStyle w:val="Heading3"/>
+        <w:numPr>
+          <w:ilvl w:val="0"/>
+          <w:numId w:val="23"/>
+        </w:numPr>
+        <w:ind w:left="851" w:hanging="851"/>
+      </w:pPr>
+      <w:r>
+        <w:lastRenderedPageBreak/>
+        <w:t>Fungsi Menampilkan Summarization</w:t>
+      </w:r>
+    </w:p>
+    <w:p>
+      <w:pPr>
+        <w:spacing w:after="0" w:line="360" w:lineRule="auto"/>
+        <w:ind w:firstLine="851"/>
+        <w:jc w:val="both"/>
+        <w:rPr>
+          <w:rFonts w:ascii="Times New Roman" w:hAnsi="Times New Roman" w:cs="Times New Roman"/>
+          <w:sz w:val="24"/>
+          <w:szCs w:val="24"/>
+        </w:rPr>
+      </w:pPr>
+      <w:r>
+        <w:rPr>
+          <w:rFonts w:ascii="Times New Roman" w:hAnsi="Times New Roman" w:cs="Times New Roman"/>
+          <w:sz w:val="24"/>
+          <w:szCs w:val="24"/>
+        </w:rPr>
+        <w:t>Fungsi menampilkan summarization tersebut berguna dalam menampilkan visualisasi data yang tealh diringkas sehingga pengguna dapat lebih mudah dimengerti kalimat mana saja yang digunakan dalam meringkas data.</w:t>
+      </w:r>
+      <w:r>
+        <w:rPr>
+          <w:rFonts w:ascii="Times New Roman" w:hAnsi="Times New Roman" w:cs="Times New Roman"/>
+          <w:sz w:val="24"/>
+          <w:szCs w:val="24"/>
+        </w:rPr>
+        <w:t xml:space="preserve"> Kode Program dari menampilkan hasil peringkasan data dapat dilihat pada Gambar 3.13 sebagai berikut.</w:t>
+      </w:r>
+    </w:p>
+    <w:p>
+      <w:pPr>
+        <w:spacing w:after="0" w:line="360" w:lineRule="auto"/>
+        <w:ind w:firstLine="851"/>
+        <w:jc w:val="both"/>
+        <w:rPr>
+          <w:rFonts w:ascii="Times New Roman" w:hAnsi="Times New Roman" w:cs="Times New Roman"/>
+          <w:sz w:val="24"/>
+          <w:szCs w:val="24"/>
+        </w:rPr>
+      </w:pPr>
+    </w:p>
+    <w:tbl>
+      <w:tblPr>
+        <w:tblStyle w:val="TableGrid"/>
+        <w:tblW w:w="0" w:type="auto"/>
+        <w:tblLook w:val="04A0" w:firstRow="1" w:lastRow="0" w:firstColumn="1" w:lastColumn="0" w:noHBand="0" w:noVBand="1"/>
+      </w:tblPr>
+      <w:tblGrid>
+        <w:gridCol w:w="7928"/>
+      </w:tblGrid>
+      <w:tr>
+        <w:tc>
+          <w:tcPr>
+            <w:tcW w:w="7928" w:type="dxa"/>
+          </w:tcPr>
+          <w:p>
+            <w:pPr>
+              <w:keepNext/>
+              <w:spacing w:line="360" w:lineRule="auto"/>
+              <w:jc w:val="both"/>
+              <w:rPr>
+                <w:rFonts w:ascii="Times New Roman" w:hAnsi="Times New Roman" w:cs="Times New Roman"/>
+                <w:sz w:val="24"/>
+                <w:szCs w:val="24"/>
+              </w:rPr>
+            </w:pPr>
+            <w:r>
+              <w:rPr>
+                <w:noProof/>
+              </w:rPr>
+              <w:drawing>
+                <wp:inline distT="0" distB="0" distL="0" distR="0" wp14:anchorId="2ADEECD8" wp14:editId="33F7BDF9">
+                  <wp:extent cx="5040630" cy="3305810"/>
+                  <wp:effectExtent l="0" t="0" r="7620" b="8890"/>
+                  <wp:docPr id="19" name="Picture 19"/>
+                  <wp:cNvGraphicFramePr>
+                    <a:graphicFrameLocks xmlns:a="http://schemas.openxmlformats.org/drawingml/2006/main" noChangeAspect="1"/>
+                  </wp:cNvGraphicFramePr>
+                  <a:graphic xmlns:a="http://schemas.openxmlformats.org/drawingml/2006/main">
+                    <a:graphicData uri="http://schemas.openxmlformats.org/drawingml/2006/picture">
+                      <pic:pic xmlns:pic="http://schemas.openxmlformats.org/drawingml/2006/picture">
+                        <pic:nvPicPr>
+                          <pic:cNvPr id="1" name=""/>
+                          <pic:cNvPicPr/>
+                        </pic:nvPicPr>
+                        <pic:blipFill>
+                          <a:blip r:embed="rId23"/>
+                          <a:stretch>
+                            <a:fillRect/>
+                          </a:stretch>
+                        </pic:blipFill>
+                        <pic:spPr>
+                          <a:xfrm>
+                            <a:off x="0" y="0"/>
+                            <a:ext cx="5040630" cy="3305810"/>
+                          </a:xfrm>
+                          <a:prstGeom prst="rect">
+                            <a:avLst/>
+                          </a:prstGeom>
+                        </pic:spPr>
+                      </pic:pic>
+                    </a:graphicData>
+                  </a:graphic>
+                </wp:inline>
+              </w:drawing>
+            </w:r>
+          </w:p>
+        </w:tc>
+      </w:tr>
+    </w:tbl>
+    <w:p>
+      <w:pPr>
+        <w:pStyle w:val="Caption"/>
+        <w:rPr>
+          <w:rFonts w:cs="Times New Roman"/>
+          <w:b w:val="0"/>
+          <w:sz w:val="24"/>
+          <w:szCs w:val="24"/>
+        </w:rPr>
+      </w:pPr>
+      <w:r>
+        <w:t xml:space="preserve">Gambar 3. </w:t>
+      </w:r>
+      <w:r>
+        <w:fldChar w:fldCharType="begin"/>
+      </w:r>
+      <w:r>
+        <w:instrText xml:space="preserve"> SEQ Gambar_3. \* ARABIC </w:instrText>
+      </w:r>
+      <w:r>
+        <w:fldChar w:fldCharType="separate"/>
+      </w:r>
+      <w:r>
+        <w:rPr>
+          <w:noProof/>
+        </w:rPr>
+        <w:t>13</w:t>
+      </w:r>
+      <w:r>
+        <w:fldChar w:fldCharType="end"/>
+      </w:r>
+      <w:r>
+        <w:t xml:space="preserve"> </w:t>
+      </w:r>
+      <w:r>
+        <w:rPr>
+          <w:b w:val="0"/>
+        </w:rPr>
+        <w:t>Hasil Summarization Data</w:t>
+      </w:r>
+    </w:p>
+    <w:p>
+      <w:pPr>
+        <w:spacing w:after="0" w:line="360" w:lineRule="auto"/>
+        <w:ind w:firstLine="851"/>
+        <w:jc w:val="both"/>
+        <w:rPr>
+          <w:rFonts w:ascii="Times New Roman" w:hAnsi="Times New Roman" w:cs="Times New Roman"/>
+          <w:sz w:val="24"/>
+          <w:szCs w:val="24"/>
+        </w:rPr>
+      </w:pPr>
+      <w:r>
+        <w:rPr>
+          <w:rFonts w:ascii="Times New Roman" w:hAnsi="Times New Roman" w:cs="Times New Roman"/>
+          <w:sz w:val="24"/>
+          <w:szCs w:val="24"/>
+        </w:rPr>
+        <w:t>Gambar 3.13 merupakan fungsi yang dibuat untuk menampilkan data ringkasan menggunakan algortima MMR tersebut. Parameter yang digunakan pun hasil dari perhitungan MMR pa</w:t>
+      </w:r>
+      <w:r>
+        <w:rPr>
+          <w:rFonts w:ascii="Times New Roman" w:hAnsi="Times New Roman" w:cs="Times New Roman"/>
+          <w:sz w:val="24"/>
+          <w:szCs w:val="24"/>
+        </w:rPr>
+        <w:t>da pemanggilan sebuah class MMR. Terdapat 2 fungsi yang berbeda dimana fungsi pertama untuk menampilkan hasil ringkasannya saja dan fungsi kedua sebagai menampilakn visualisasi data ringkasan dengan kalimat asli dari data tersebut.</w:t>
+      </w:r>
+    </w:p>
+    <w:p>
+      <w:pPr>
+        <w:spacing w:after="0" w:line="360" w:lineRule="auto"/>
+        <w:ind w:firstLine="851"/>
+        <w:jc w:val="both"/>
+        <w:rPr>
+          <w:rFonts w:ascii="Times New Roman" w:hAnsi="Times New Roman" w:cs="Times New Roman"/>
+          <w:sz w:val="24"/>
+          <w:szCs w:val="24"/>
+        </w:rPr>
+      </w:pPr>
+    </w:p>
+    <w:p>
+      <w:pPr>
+        <w:pStyle w:val="Heading3"/>
+        <w:numPr>
+          <w:ilvl w:val="0"/>
+          <w:numId w:val="23"/>
+        </w:numPr>
+        <w:ind w:left="851" w:hanging="851"/>
+      </w:pPr>
+      <w:r>
+        <w:t>Class Algoritma MMR</w:t>
+      </w:r>
+    </w:p>
+    <w:p>
+      <w:pPr>
+        <w:spacing w:after="0" w:line="360" w:lineRule="auto"/>
+        <w:ind w:firstLine="851"/>
+        <w:jc w:val="both"/>
+        <w:rPr>
+          <w:rFonts w:ascii="Times New Roman" w:hAnsi="Times New Roman" w:cs="Times New Roman"/>
+          <w:sz w:val="24"/>
+          <w:szCs w:val="24"/>
+        </w:rPr>
+      </w:pPr>
+      <w:r>
+        <w:rPr>
+          <w:rFonts w:ascii="Times New Roman" w:hAnsi="Times New Roman" w:cs="Times New Roman"/>
+          <w:sz w:val="24"/>
+          <w:szCs w:val="24"/>
+        </w:rPr>
+        <w:t>Pembuatan clas algoritma MMR ini berguna dalam memudahkan melakukan kalkulasi peringkasan dengan mudah.</w:t>
+      </w:r>
+      <w:r>
+        <w:rPr>
+          <w:rFonts w:ascii="Times New Roman" w:hAnsi="Times New Roman" w:cs="Times New Roman"/>
+          <w:sz w:val="24"/>
+          <w:szCs w:val="24"/>
+        </w:rPr>
+        <w:t xml:space="preserve"> </w:t>
+      </w:r>
+      <w:r>
+        <w:rPr>
+          <w:rFonts w:ascii="Times New Roman" w:hAnsi="Times New Roman" w:cs="Times New Roman"/>
+          <w:sz w:val="24"/>
+          <w:szCs w:val="24"/>
+        </w:rPr>
+        <w:t xml:space="preserve">Pada Class tersebut lah inti dari perigkasan suatau kata, dimana pada class tersebut melakukan proses perhitungan </w:t>
+      </w:r>
+      <w:r>
+        <w:rPr>
+          <w:rFonts w:ascii="Times New Roman" w:hAnsi="Times New Roman" w:cs="Times New Roman"/>
+          <w:sz w:val="24"/>
+          <w:szCs w:val="24"/>
+        </w:rPr>
+        <w:lastRenderedPageBreak/>
+        <w:t>similarity kata dan kalkulasi MMR .</w:t>
+      </w:r>
+      <w:r>
+        <w:rPr>
+          <w:rFonts w:ascii="Times New Roman" w:hAnsi="Times New Roman" w:cs="Times New Roman"/>
+          <w:sz w:val="24"/>
+          <w:szCs w:val="24"/>
+        </w:rPr>
+        <w:t>Class MMR dapat dilihat pada Gambar 3.14 sebagai berikut.</w:t>
+      </w:r>
+    </w:p>
+    <w:p>
+      <w:pPr>
+        <w:spacing w:after="0" w:line="360" w:lineRule="auto"/>
+        <w:ind w:firstLine="851"/>
+        <w:jc w:val="both"/>
+        <w:rPr>
+          <w:rFonts w:ascii="Times New Roman" w:hAnsi="Times New Roman" w:cs="Times New Roman"/>
+          <w:sz w:val="24"/>
+          <w:szCs w:val="24"/>
+        </w:rPr>
+      </w:pPr>
+    </w:p>
+    <w:tbl>
+      <w:tblPr>
+        <w:tblStyle w:val="TableGrid"/>
+        <w:tblW w:w="0" w:type="auto"/>
+        <w:tblLook w:val="04A0" w:firstRow="1" w:lastRow="0" w:firstColumn="1" w:lastColumn="0" w:noHBand="0" w:noVBand="1"/>
+      </w:tblPr>
+      <w:tblGrid>
+        <w:gridCol w:w="7928"/>
+      </w:tblGrid>
+      <w:tr>
+        <w:tc>
+          <w:tcPr>
+            <w:tcW w:w="7928" w:type="dxa"/>
+          </w:tcPr>
+          <w:p>
+            <w:pPr>
+              <w:spacing w:line="360" w:lineRule="auto"/>
+              <w:jc w:val="both"/>
+              <w:rPr>
+                <w:rFonts w:ascii="Times New Roman" w:hAnsi="Times New Roman" w:cs="Times New Roman"/>
+                <w:sz w:val="24"/>
+                <w:szCs w:val="24"/>
+              </w:rPr>
+            </w:pPr>
+            <w:r>
+              <w:rPr>
+                <w:noProof/>
+              </w:rPr>
+              <w:drawing>
+                <wp:inline distT="0" distB="0" distL="0" distR="0" wp14:anchorId="66C7BC5C" wp14:editId="0A676C94">
+                  <wp:extent cx="5040630" cy="4162425"/>
+                  <wp:effectExtent l="0" t="0" r="7620" b="9525"/>
+                  <wp:docPr id="21" name="Picture 21"/>
+                  <wp:cNvGraphicFramePr>
+                    <a:graphicFrameLocks xmlns:a="http://schemas.openxmlformats.org/drawingml/2006/main" noChangeAspect="1"/>
+                  </wp:cNvGraphicFramePr>
+                  <a:graphic xmlns:a="http://schemas.openxmlformats.org/drawingml/2006/main">
+                    <a:graphicData uri="http://schemas.openxmlformats.org/drawingml/2006/picture">
+                      <pic:pic xmlns:pic="http://schemas.openxmlformats.org/drawingml/2006/picture">
+                        <pic:nvPicPr>
+                          <pic:cNvPr id="1" name=""/>
+                          <pic:cNvPicPr/>
+                        </pic:nvPicPr>
+                        <pic:blipFill>
+                          <a:blip r:embed="rId24"/>
+                          <a:stretch>
+                            <a:fillRect/>
+                          </a:stretch>
+                        </pic:blipFill>
+                        <pic:spPr>
+                          <a:xfrm>
+                            <a:off x="0" y="0"/>
+                            <a:ext cx="5040630" cy="4162425"/>
+                          </a:xfrm>
+                          <a:prstGeom prst="rect">
+                            <a:avLst/>
+                          </a:prstGeom>
+                        </pic:spPr>
+                      </pic:pic>
+                    </a:graphicData>
+                  </a:graphic>
+                </wp:inline>
+              </w:drawing>
+            </w:r>
+          </w:p>
+          <w:p>
+            <w:pPr>
+              <w:keepNext/>
+              <w:spacing w:line="360" w:lineRule="auto"/>
+              <w:jc w:val="both"/>
+              <w:rPr>
+                <w:rFonts w:ascii="Times New Roman" w:hAnsi="Times New Roman" w:cs="Times New Roman"/>
+                <w:sz w:val="24"/>
+                <w:szCs w:val="24"/>
+              </w:rPr>
+            </w:pPr>
+            <w:r>
+              <w:rPr>
+                <w:noProof/>
+              </w:rPr>
+              <w:lastRenderedPageBreak/>
+              <w:drawing>
+                <wp:inline distT="0" distB="0" distL="0" distR="0" wp14:anchorId="7EF3D585" wp14:editId="7FB8C732">
+                  <wp:extent cx="5040630" cy="3981450"/>
+                  <wp:effectExtent l="0" t="0" r="7620" b="0"/>
+                  <wp:docPr id="22" name="Picture 22"/>
+                  <wp:cNvGraphicFramePr>
+                    <a:graphicFrameLocks xmlns:a="http://schemas.openxmlformats.org/drawingml/2006/main" noChangeAspect="1"/>
+                  </wp:cNvGraphicFramePr>
+                  <a:graphic xmlns:a="http://schemas.openxmlformats.org/drawingml/2006/main">
+                    <a:graphicData uri="http://schemas.openxmlformats.org/drawingml/2006/picture">
+                      <pic:pic xmlns:pic="http://schemas.openxmlformats.org/drawingml/2006/picture">
+                        <pic:nvPicPr>
+                          <pic:cNvPr id="1" name=""/>
+                          <pic:cNvPicPr/>
+                        </pic:nvPicPr>
+                        <pic:blipFill>
+                          <a:blip r:embed="rId25"/>
+                          <a:stretch>
+                            <a:fillRect/>
+                          </a:stretch>
+                        </pic:blipFill>
+                        <pic:spPr>
+                          <a:xfrm>
+                            <a:off x="0" y="0"/>
+                            <a:ext cx="5040630" cy="3981450"/>
+                          </a:xfrm>
+                          <a:prstGeom prst="rect">
+                            <a:avLst/>
+                          </a:prstGeom>
+                        </pic:spPr>
+                      </pic:pic>
+                    </a:graphicData>
+                  </a:graphic>
+                </wp:inline>
+              </w:drawing>
+            </w:r>
+          </w:p>
+        </w:tc>
+      </w:tr>
+    </w:tbl>
+    <w:p>
+      <w:pPr>
+        <w:pStyle w:val="Caption"/>
+        <w:rPr>
+          <w:rFonts w:cs="Times New Roman"/>
+          <w:b w:val="0"/>
+          <w:sz w:val="24"/>
+          <w:szCs w:val="24"/>
+        </w:rPr>
+      </w:pPr>
+      <w:r>
+        <w:lastRenderedPageBreak/>
+        <w:t xml:space="preserve">Gambar 3. </w:t>
+      </w:r>
+      <w:r>
+        <w:fldChar w:fldCharType="begin"/>
+      </w:r>
+      <w:r>
+        <w:instrText xml:space="preserve"> SEQ Gambar_3. \* ARABIC </w:instrText>
+      </w:r>
+      <w:r>
+        <w:fldChar w:fldCharType="separate"/>
+      </w:r>
+      <w:r>
+        <w:rPr>
+          <w:noProof/>
+        </w:rPr>
+        <w:t>14</w:t>
+      </w:r>
+      <w:r>
+        <w:fldChar w:fldCharType="end"/>
+      </w:r>
+      <w:r>
+        <w:t xml:space="preserve"> </w:t>
+      </w:r>
+      <w:r>
+        <w:rPr>
+          <w:b w:val="0"/>
+        </w:rPr>
+        <w:t>Class Algoritma MMR</w:t>
+      </w:r>
+    </w:p>
+    <w:p>
+      <w:pPr>
+        <w:spacing w:after="0" w:line="360" w:lineRule="auto"/>
+        <w:ind w:firstLine="851"/>
+        <w:jc w:val="both"/>
+        <w:rPr>
+          <w:rFonts w:ascii="Times New Roman" w:hAnsi="Times New Roman" w:cs="Times New Roman"/>
+          <w:sz w:val="24"/>
+          <w:szCs w:val="24"/>
+        </w:rPr>
+      </w:pPr>
+      <w:r>
+        <w:rPr>
+          <w:rFonts w:ascii="Times New Roman" w:hAnsi="Times New Roman" w:cs="Times New Roman"/>
+          <w:sz w:val="24"/>
+          <w:szCs w:val="24"/>
+        </w:rPr>
+        <w:t xml:space="preserve">Gambar 3.14 merupakan implementasi darri algoritma MMR yang digunakan untuk peringkasan suatu data. Pertama terdapat fungsi yang digunakan untuk menghitung seberapa kalimat tersebut terdapat kemiripannya menggunaakan libraru dari matrix. Fungsi yang pertama tersebut nantinya dipanggil pada perhitungan similarity score yang tedapat pada fungsi kedua yaitu </w:t>
+      </w:r>
+      <w:proofErr w:type="gramStart"/>
+      <w:r>
+        <w:rPr>
+          <w:rFonts w:ascii="Times New Roman" w:hAnsi="Times New Roman" w:cs="Times New Roman"/>
+          <w:sz w:val="24"/>
+          <w:szCs w:val="24"/>
+        </w:rPr>
+        <w:t>similarityScore(</w:t>
+      </w:r>
+      <w:proofErr w:type="gramEnd"/>
+      <w:r>
+        <w:rPr>
+          <w:rFonts w:ascii="Times New Roman" w:hAnsi="Times New Roman" w:cs="Times New Roman"/>
+          <w:sz w:val="24"/>
+          <w:szCs w:val="24"/>
+        </w:rPr>
+        <w:t xml:space="preserve">). Fungsi kedua tersebut berguna untuk menentukan berapa tingkat kesamaan dari semua kalimat yang ada dan nantinya </w:t>
+      </w:r>
+      <w:proofErr w:type="gramStart"/>
+      <w:r>
+        <w:rPr>
+          <w:rFonts w:ascii="Times New Roman" w:hAnsi="Times New Roman" w:cs="Times New Roman"/>
+          <w:sz w:val="24"/>
+          <w:szCs w:val="24"/>
+        </w:rPr>
+        <w:t>akan</w:t>
+      </w:r>
+      <w:proofErr w:type="gramEnd"/>
+      <w:r>
+        <w:rPr>
+          <w:rFonts w:ascii="Times New Roman" w:hAnsi="Times New Roman" w:cs="Times New Roman"/>
+          <w:sz w:val="24"/>
+          <w:szCs w:val="24"/>
+        </w:rPr>
+        <w:t xml:space="preserve"> dibandingkan dengan semua klimat tersebut.</w:t>
+      </w:r>
+      <w:r>
+        <w:rPr>
+          <w:rFonts w:ascii="Times New Roman" w:hAnsi="Times New Roman" w:cs="Times New Roman"/>
+          <w:sz w:val="24"/>
+          <w:szCs w:val="24"/>
+        </w:rPr>
+        <w:t xml:space="preserve"> Fungsi ketiga caculateMMR disini menghasikan kalimat mana saja yang terpilih pada teknik perningkasan MMR tersebut.</w:t>
+      </w:r>
+      <w:r>
+        <w:rPr>
+          <w:rFonts w:ascii="Times New Roman" w:hAnsi="Times New Roman" w:cs="Times New Roman"/>
+          <w:sz w:val="24"/>
+          <w:szCs w:val="24"/>
+        </w:rPr>
+        <w:t xml:space="preserve"> Caculate </w:t>
+      </w:r>
+      <w:proofErr w:type="gramStart"/>
+      <w:r>
+        <w:rPr>
+          <w:rFonts w:ascii="Times New Roman" w:hAnsi="Times New Roman" w:cs="Times New Roman"/>
+          <w:sz w:val="24"/>
+          <w:szCs w:val="24"/>
+        </w:rPr>
+        <w:t>MMR  tersebut</w:t>
+      </w:r>
+      <w:proofErr w:type="gramEnd"/>
+      <w:r>
+        <w:rPr>
+          <w:rFonts w:ascii="Times New Roman" w:hAnsi="Times New Roman" w:cs="Times New Roman"/>
+          <w:sz w:val="24"/>
+          <w:szCs w:val="24"/>
+        </w:rPr>
+        <w:t xml:space="preserve"> menerpakan rumus yang dapat dilihat pada Gambar 2.2. Hasil dari calculateMMR tesebut berupa rentetan kalimat yang penting pada suatu paragraph.</w:t>
+      </w:r>
+    </w:p>
+    <w:p>
+      <w:pPr>
+        <w:spacing w:after="0" w:line="360" w:lineRule="auto"/>
+        <w:ind w:firstLine="851"/>
+        <w:jc w:val="both"/>
+        <w:rPr>
+          <w:rFonts w:ascii="Times New Roman" w:hAnsi="Times New Roman" w:cs="Times New Roman"/>
+          <w:sz w:val="24"/>
+          <w:szCs w:val="24"/>
+        </w:rPr>
+      </w:pPr>
+    </w:p>
+    <w:p>
+      <w:pPr>
+        <w:pStyle w:val="Heading3"/>
+        <w:numPr>
+          <w:ilvl w:val="0"/>
+          <w:numId w:val="23"/>
+        </w:numPr>
+        <w:ind w:left="851" w:hanging="851"/>
+      </w:pPr>
+      <w:r>
+        <w:t>Fungsi Utama Pemanggilan Semua Fungsi yang Ada</w:t>
+      </w:r>
+    </w:p>
+    <w:p>
+      <w:pPr>
+        <w:spacing w:after="0" w:line="360" w:lineRule="auto"/>
+        <w:ind w:firstLine="851"/>
+        <w:jc w:val="both"/>
+        <w:rPr>
+          <w:rFonts w:ascii="Times New Roman" w:hAnsi="Times New Roman" w:cs="Times New Roman"/>
+          <w:sz w:val="24"/>
+          <w:szCs w:val="24"/>
+        </w:rPr>
+      </w:pPr>
+      <w:r>
+        <w:rPr>
+          <w:rFonts w:ascii="Times New Roman" w:hAnsi="Times New Roman" w:cs="Times New Roman"/>
+          <w:sz w:val="24"/>
+          <w:szCs w:val="24"/>
+        </w:rPr>
+        <w:t xml:space="preserve">Fungsi utama merupakan disini pemrosesan semua teks yang ada mulai dari text preprocessing hingga pemanggilan class MMR yang dilakukan untuk </w:t>
+      </w:r>
+      <w:r>
+        <w:rPr>
+          <w:rFonts w:ascii="Times New Roman" w:hAnsi="Times New Roman" w:cs="Times New Roman"/>
+          <w:sz w:val="24"/>
+          <w:szCs w:val="24"/>
+        </w:rPr>
+        <w:lastRenderedPageBreak/>
+        <w:t>summary. Kode program Fungsi utama tersebut dapat dilihat pada Gambar 3.15 sebagai berikut.</w:t>
+      </w:r>
+    </w:p>
+    <w:p>
+      <w:pPr>
+        <w:spacing w:after="0" w:line="360" w:lineRule="auto"/>
+        <w:ind w:firstLine="851"/>
+        <w:jc w:val="both"/>
+        <w:rPr>
+          <w:rFonts w:ascii="Times New Roman" w:hAnsi="Times New Roman" w:cs="Times New Roman"/>
+          <w:sz w:val="24"/>
+          <w:szCs w:val="24"/>
+        </w:rPr>
+      </w:pPr>
+    </w:p>
+    <w:tbl>
+      <w:tblPr>
+        <w:tblStyle w:val="TableGrid"/>
+        <w:tblW w:w="0" w:type="auto"/>
+        <w:tblLook w:val="04A0" w:firstRow="1" w:lastRow="0" w:firstColumn="1" w:lastColumn="0" w:noHBand="0" w:noVBand="1"/>
+      </w:tblPr>
+      <w:tblGrid>
+        <w:gridCol w:w="7928"/>
+      </w:tblGrid>
+      <w:tr>
+        <w:tc>
+          <w:tcPr>
+            <w:tcW w:w="7928" w:type="dxa"/>
+          </w:tcPr>
+          <w:p>
+            <w:pPr>
+              <w:keepNext/>
+              <w:spacing w:line="360" w:lineRule="auto"/>
+              <w:jc w:val="both"/>
+              <w:rPr>
+                <w:rFonts w:ascii="Times New Roman" w:hAnsi="Times New Roman" w:cs="Times New Roman"/>
+                <w:sz w:val="24"/>
+                <w:szCs w:val="24"/>
+              </w:rPr>
+            </w:pPr>
+            <w:r>
+              <w:rPr>
+                <w:noProof/>
+              </w:rPr>
+              <w:drawing>
+                <wp:inline distT="0" distB="0" distL="0" distR="0" wp14:anchorId="76A06A6F" wp14:editId="7E365F92">
+                  <wp:extent cx="5040630" cy="4510405"/>
+                  <wp:effectExtent l="0" t="0" r="7620" b="4445"/>
+                  <wp:docPr id="23" name="Picture 23"/>
+                  <wp:cNvGraphicFramePr>
+                    <a:graphicFrameLocks xmlns:a="http://schemas.openxmlformats.org/drawingml/2006/main" noChangeAspect="1"/>
+                  </wp:cNvGraphicFramePr>
+                  <a:graphic xmlns:a="http://schemas.openxmlformats.org/drawingml/2006/main">
+                    <a:graphicData uri="http://schemas.openxmlformats.org/drawingml/2006/picture">
+                      <pic:pic xmlns:pic="http://schemas.openxmlformats.org/drawingml/2006/picture">
+                        <pic:nvPicPr>
+                          <pic:cNvPr id="1" name=""/>
+                          <pic:cNvPicPr/>
+                        </pic:nvPicPr>
+                        <pic:blipFill>
+                          <a:blip r:embed="rId26"/>
+                          <a:stretch>
+                            <a:fillRect/>
+                          </a:stretch>
+                        </pic:blipFill>
+                        <pic:spPr>
+                          <a:xfrm>
+                            <a:off x="0" y="0"/>
+                            <a:ext cx="5040630" cy="4510405"/>
+                          </a:xfrm>
+                          <a:prstGeom prst="rect">
+                            <a:avLst/>
+                          </a:prstGeom>
+                        </pic:spPr>
+                      </pic:pic>
+                    </a:graphicData>
+                  </a:graphic>
+                </wp:inline>
+              </w:drawing>
+            </w:r>
+          </w:p>
+        </w:tc>
+      </w:tr>
+    </w:tbl>
+    <w:p>
+      <w:pPr>
+        <w:pStyle w:val="Caption"/>
+        <w:rPr>
+          <w:b w:val="0"/>
+        </w:rPr>
+      </w:pPr>
+      <w:r>
+        <w:t xml:space="preserve">Gambar 3. </w:t>
+      </w:r>
+      <w:r>
+        <w:fldChar w:fldCharType="begin"/>
+      </w:r>
+      <w:r>
+        <w:instrText xml:space="preserve"> SEQ Gambar_3. \* ARABIC </w:instrText>
+      </w:r>
+      <w:r>
+        <w:fldChar w:fldCharType="separate"/>
+      </w:r>
+      <w:r>
+        <w:rPr>
+          <w:noProof/>
+        </w:rPr>
+        <w:t>15</w:t>
+      </w:r>
+      <w:r>
+        <w:fldChar w:fldCharType="end"/>
+      </w:r>
+      <w:r>
+        <w:t xml:space="preserve"> </w:t>
+      </w:r>
+      <w:r>
+        <w:rPr>
+          <w:b w:val="0"/>
+        </w:rPr>
+        <w:t>Kode Program Fungsi Utama Engine Summarization</w:t>
+      </w:r>
+    </w:p>
+    <w:p>
+      <w:pPr>
+        <w:spacing w:after="0" w:line="360" w:lineRule="auto"/>
+        <w:ind w:firstLine="993"/>
+        <w:jc w:val="both"/>
+        <w:rPr>
+          <w:rFonts w:ascii="Times New Roman" w:hAnsi="Times New Roman" w:cs="Times New Roman"/>
+          <w:sz w:val="24"/>
+          <w:szCs w:val="24"/>
+        </w:rPr>
+      </w:pPr>
+      <w:r>
+        <w:rPr>
+          <w:rFonts w:ascii="Times New Roman" w:hAnsi="Times New Roman" w:cs="Times New Roman"/>
+          <w:sz w:val="24"/>
+          <w:szCs w:val="24"/>
+        </w:rPr>
+        <w:t>Gambar 3.15 meperlihatkan proses summarization yang dilakukan deng</w:t>
+      </w:r>
+      <w:r>
+        <w:rPr>
+          <w:rFonts w:ascii="Times New Roman" w:hAnsi="Times New Roman" w:cs="Times New Roman"/>
+          <w:sz w:val="24"/>
+          <w:szCs w:val="24"/>
+        </w:rPr>
+        <w:t xml:space="preserve">an memanggil data dari database pada loop </w:t>
+      </w:r>
+      <w:proofErr w:type="gramStart"/>
+      <w:r>
+        <w:rPr>
+          <w:rFonts w:ascii="Times New Roman" w:hAnsi="Times New Roman" w:cs="Times New Roman"/>
+          <w:sz w:val="24"/>
+          <w:szCs w:val="24"/>
+        </w:rPr>
+        <w:t>df[</w:t>
+      </w:r>
+      <w:proofErr w:type="gramEnd"/>
+      <w:r>
+        <w:rPr>
+          <w:rFonts w:ascii="Times New Roman" w:hAnsi="Times New Roman" w:cs="Times New Roman"/>
+          <w:sz w:val="24"/>
+          <w:szCs w:val="24"/>
+        </w:rPr>
+        <w:t>‘article] tersebut.</w:t>
+      </w:r>
+      <w:r>
+        <w:rPr>
+          <w:rFonts w:ascii="Times New Roman" w:hAnsi="Times New Roman" w:cs="Times New Roman"/>
+          <w:sz w:val="24"/>
+          <w:szCs w:val="24"/>
+        </w:rPr>
+        <w:t xml:space="preserve"> Alur dari summarization dimulai dari pemanggilan content lalu melakukan tokenize dari pargraf ke kalimat dan data tokenizeKalimat tersebut dilakukan looping untuk memproses data tersebut dengan memanggil fungsi tanda panah kedua yaitu steamingData dengan paprameter input yaitu hasil dari cleansing data.</w:t>
+      </w:r>
+      <w:r>
+        <w:rPr>
+          <w:rFonts w:ascii="Times New Roman" w:hAnsi="Times New Roman" w:cs="Times New Roman"/>
+          <w:sz w:val="24"/>
+          <w:szCs w:val="24"/>
+        </w:rPr>
+        <w:t xml:space="preserve"> Setelah mendapatkan data bersih dan menyimpan data asli tersebut maka </w:t>
+      </w:r>
+      <w:proofErr w:type="gramStart"/>
+      <w:r>
+        <w:rPr>
+          <w:rFonts w:ascii="Times New Roman" w:hAnsi="Times New Roman" w:cs="Times New Roman"/>
+          <w:sz w:val="24"/>
+          <w:szCs w:val="24"/>
+        </w:rPr>
+        <w:t>akan</w:t>
+      </w:r>
+      <w:proofErr w:type="gramEnd"/>
+      <w:r>
+        <w:rPr>
+          <w:rFonts w:ascii="Times New Roman" w:hAnsi="Times New Roman" w:cs="Times New Roman"/>
+          <w:sz w:val="24"/>
+          <w:szCs w:val="24"/>
+        </w:rPr>
+        <w:t xml:space="preserve"> dilakukan pemanggilan class MMR untuk menghitung score similarity dan penentuan kalimat yang mana saja akan digunakan.</w:t>
+      </w:r>
+      <w:r>
+        <w:rPr>
+          <w:rFonts w:ascii="Times New Roman" w:hAnsi="Times New Roman" w:cs="Times New Roman"/>
+          <w:sz w:val="24"/>
+          <w:szCs w:val="24"/>
+        </w:rPr>
+        <w:t xml:space="preserve"> JIka sudah maka hasil dari summary tersebut </w:t>
+      </w:r>
+      <w:proofErr w:type="gramStart"/>
+      <w:r>
+        <w:rPr>
+          <w:rFonts w:ascii="Times New Roman" w:hAnsi="Times New Roman" w:cs="Times New Roman"/>
+          <w:sz w:val="24"/>
+          <w:szCs w:val="24"/>
+        </w:rPr>
+        <w:t>akan</w:t>
+      </w:r>
+      <w:proofErr w:type="gramEnd"/>
+      <w:r>
+        <w:rPr>
+          <w:rFonts w:ascii="Times New Roman" w:hAnsi="Times New Roman" w:cs="Times New Roman"/>
+          <w:sz w:val="24"/>
+          <w:szCs w:val="24"/>
+        </w:rPr>
+        <w:t xml:space="preserve"> </w:t>
+      </w:r>
+      <w:r>
+        <w:rPr>
+          <w:rFonts w:ascii="Times New Roman" w:hAnsi="Times New Roman" w:cs="Times New Roman"/>
+          <w:sz w:val="24"/>
+          <w:szCs w:val="24"/>
+        </w:rPr>
+        <w:lastRenderedPageBreak/>
+        <w:t>disimpan ke database dengan parameter hasil summary dan id dari data tersebut.</w:t>
+      </w:r>
+      <w:r>
+        <w:rPr>
+          <w:rFonts w:ascii="Times New Roman" w:hAnsi="Times New Roman" w:cs="Times New Roman"/>
+          <w:sz w:val="24"/>
+          <w:szCs w:val="24"/>
+        </w:rPr>
+        <w:t xml:space="preserve"> Hasil summarization </w:t>
+      </w:r>
+      <w:proofErr w:type="gramStart"/>
+      <w:r>
+        <w:rPr>
+          <w:rFonts w:ascii="Times New Roman" w:hAnsi="Times New Roman" w:cs="Times New Roman"/>
+          <w:sz w:val="24"/>
+          <w:szCs w:val="24"/>
+        </w:rPr>
+        <w:t>akan</w:t>
+      </w:r>
+      <w:proofErr w:type="gramEnd"/>
+      <w:r>
+        <w:rPr>
+          <w:rFonts w:ascii="Times New Roman" w:hAnsi="Times New Roman" w:cs="Times New Roman"/>
+          <w:sz w:val="24"/>
+          <w:szCs w:val="24"/>
+        </w:rPr>
+        <w:t xml:space="preserve"> dijelaskan pada</w:t>
+      </w:r>
+      <w:r>
+        <w:rPr>
+          <w:rFonts w:ascii="Times New Roman" w:hAnsi="Times New Roman" w:cs="Times New Roman"/>
+          <w:sz w:val="24"/>
+          <w:szCs w:val="24"/>
+        </w:rPr>
+        <w:t xml:space="preserve"> sub bab 3.2.10 sebagai berikut</w:t>
+      </w:r>
+      <w:r>
+        <w:rPr>
+          <w:rFonts w:ascii="Times New Roman" w:hAnsi="Times New Roman" w:cs="Times New Roman"/>
+          <w:sz w:val="24"/>
+          <w:szCs w:val="24"/>
+        </w:rPr>
+        <w:t>.</w:t>
+      </w:r>
+    </w:p>
+    <w:p>
+      <w:pPr>
+        <w:spacing w:after="0" w:line="360" w:lineRule="auto"/>
+        <w:ind w:firstLine="993"/>
+        <w:jc w:val="both"/>
+        <w:rPr>
+          <w:rFonts w:ascii="Times New Roman" w:hAnsi="Times New Roman" w:cs="Times New Roman"/>
+          <w:sz w:val="24"/>
+          <w:szCs w:val="24"/>
+        </w:rPr>
+      </w:pPr>
+    </w:p>
+    <w:p>
+      <w:pPr>
+        <w:pStyle w:val="Heading3"/>
+        <w:numPr>
+          <w:ilvl w:val="0"/>
+          <w:numId w:val="23"/>
+        </w:numPr>
+        <w:ind w:left="851" w:hanging="851"/>
+      </w:pPr>
+      <w:r>
+        <w:t>Hasil Summarization</w:t>
+      </w:r>
+    </w:p>
+    <w:p>
+      <w:pPr>
+        <w:spacing w:after="0" w:line="360" w:lineRule="auto"/>
+        <w:ind w:firstLine="851"/>
+        <w:jc w:val="both"/>
+        <w:rPr>
+          <w:rFonts w:ascii="Times New Roman" w:hAnsi="Times New Roman" w:cs="Times New Roman"/>
+          <w:sz w:val="24"/>
+          <w:szCs w:val="24"/>
+        </w:rPr>
+      </w:pPr>
+      <w:r>
+        <w:rPr>
+          <w:rFonts w:ascii="Times New Roman" w:hAnsi="Times New Roman" w:cs="Times New Roman"/>
+          <w:sz w:val="24"/>
+          <w:szCs w:val="24"/>
+        </w:rPr>
+        <w:t xml:space="preserve">Hasil summarization </w:t>
+      </w:r>
+      <w:r>
+        <w:rPr>
+          <w:rFonts w:ascii="Times New Roman" w:hAnsi="Times New Roman" w:cs="Times New Roman"/>
+          <w:sz w:val="24"/>
+          <w:szCs w:val="24"/>
+        </w:rPr>
+        <w:t xml:space="preserve">menggunakan algorimta MMR </w:t>
+      </w:r>
+      <w:proofErr w:type="gramStart"/>
+      <w:r>
+        <w:rPr>
+          <w:rFonts w:ascii="Times New Roman" w:hAnsi="Times New Roman" w:cs="Times New Roman"/>
+          <w:sz w:val="24"/>
+          <w:szCs w:val="24"/>
+        </w:rPr>
+        <w:t>akan</w:t>
+      </w:r>
+      <w:proofErr w:type="gramEnd"/>
+      <w:r>
+        <w:rPr>
+          <w:rFonts w:ascii="Times New Roman" w:hAnsi="Times New Roman" w:cs="Times New Roman"/>
+          <w:sz w:val="24"/>
+          <w:szCs w:val="24"/>
+        </w:rPr>
+        <w:t xml:space="preserve"> ditampilkan pada Gambar 3.16 sebagai berikut.</w:t>
+      </w:r>
+    </w:p>
+    <w:p>
+      <w:pPr>
+        <w:spacing w:after="0" w:line="360" w:lineRule="auto"/>
+        <w:ind w:firstLine="851"/>
+        <w:jc w:val="both"/>
+        <w:rPr>
+          <w:rFonts w:ascii="Times New Roman" w:hAnsi="Times New Roman" w:cs="Times New Roman"/>
+          <w:sz w:val="24"/>
+          <w:szCs w:val="24"/>
+        </w:rPr>
+      </w:pPr>
+    </w:p>
+    <w:tbl>
+      <w:tblPr>
+        <w:tblStyle w:val="TableGrid"/>
+        <w:tblW w:w="0" w:type="auto"/>
+        <w:tblLook w:val="04A0" w:firstRow="1" w:lastRow="0" w:firstColumn="1" w:lastColumn="0" w:noHBand="0" w:noVBand="1"/>
+      </w:tblPr>
+      <w:tblGrid>
+        <w:gridCol w:w="7928"/>
+      </w:tblGrid>
+      <w:tr>
+        <w:tc>
+          <w:tcPr>
+            <w:tcW w:w="7928" w:type="dxa"/>
+          </w:tcPr>
+          <w:p>
+            <w:pPr>
+              <w:keepNext/>
+              <w:spacing w:line="360" w:lineRule="auto"/>
+              <w:jc w:val="center"/>
+              <w:rPr>
+                <w:rFonts w:ascii="Times New Roman" w:hAnsi="Times New Roman" w:cs="Times New Roman"/>
+                <w:sz w:val="24"/>
+                <w:szCs w:val="24"/>
+              </w:rPr>
+            </w:pPr>
+            <w:r>
+              <w:rPr>
+                <w:noProof/>
+              </w:rPr>
+              <w:drawing>
+                <wp:inline distT="0" distB="0" distL="0" distR="0" wp14:anchorId="5BCC7C0E" wp14:editId="4EBFFCAD">
+                  <wp:extent cx="3425589" cy="3050513"/>
+                  <wp:effectExtent l="0" t="0" r="3810" b="0"/>
+                  <wp:docPr id="24" name="Picture 24"/>
+                  <wp:cNvGraphicFramePr>
+                    <a:graphicFrameLocks xmlns:a="http://schemas.openxmlformats.org/drawingml/2006/main" noChangeAspect="1"/>
+                  </wp:cNvGraphicFramePr>
+                  <a:graphic xmlns:a="http://schemas.openxmlformats.org/drawingml/2006/main">
+                    <a:graphicData uri="http://schemas.openxmlformats.org/drawingml/2006/picture">
+                      <pic:pic xmlns:pic="http://schemas.openxmlformats.org/drawingml/2006/picture">
+                        <pic:nvPicPr>
+                          <pic:cNvPr id="1" name=""/>
+                          <pic:cNvPicPr/>
+                        </pic:nvPicPr>
+                        <pic:blipFill rotWithShape="1">
+                          <a:blip r:embed="rId27"/>
+                          <a:srcRect l="11371"/>
+                          <a:stretch/>
+                        </pic:blipFill>
+                        <pic:spPr bwMode="auto">
+                          <a:xfrm>
+                            <a:off x="0" y="0"/>
+                            <a:ext cx="3434253" cy="3058229"/>
+                          </a:xfrm>
+                          <a:prstGeom prst="rect">
+                            <a:avLst/>
+                          </a:prstGeom>
+                          <a:ln>
+                            <a:noFill/>
+                          </a:ln>
+                          <a:extLst>
+                            <a:ext uri="{53640926-AAD7-44D8-BBD7-CCE9431645EC}">
+                              <a14:shadowObscured xmlns:a14="http://schemas.microsoft.com/office/drawing/2010/main"/>
+                            </a:ext>
+                          </a:extLst>
+                        </pic:spPr>
+                      </pic:pic>
+                    </a:graphicData>
+                  </a:graphic>
+                </wp:inline>
+              </w:drawing>
+            </w:r>
+            <w:r>
+              <w:rPr>
+                <w:noProof/>
+              </w:rPr>
+              <w:drawing>
+                <wp:inline distT="0" distB="0" distL="0" distR="0" wp14:anchorId="339AF125" wp14:editId="19013D7F">
+                  <wp:extent cx="3477694" cy="2879677"/>
+                  <wp:effectExtent l="0" t="0" r="8890" b="0"/>
+                  <wp:docPr id="26" name="Picture 26"/>
+                  <wp:cNvGraphicFramePr>
+                    <a:graphicFrameLocks xmlns:a="http://schemas.openxmlformats.org/drawingml/2006/main" noChangeAspect="1"/>
+                  </wp:cNvGraphicFramePr>
+                  <a:graphic xmlns:a="http://schemas.openxmlformats.org/drawingml/2006/main">
+                    <a:graphicData uri="http://schemas.openxmlformats.org/drawingml/2006/picture">
+                      <pic:pic xmlns:pic="http://schemas.openxmlformats.org/drawingml/2006/picture">
+                        <pic:nvPicPr>
+                          <pic:cNvPr id="1" name=""/>
+                          <pic:cNvPicPr/>
+                        </pic:nvPicPr>
+                        <pic:blipFill>
+                          <a:blip r:embed="rId28"/>
+                          <a:stretch>
+                            <a:fillRect/>
+                          </a:stretch>
+                        </pic:blipFill>
+                        <pic:spPr>
+                          <a:xfrm>
+                            <a:off x="0" y="0"/>
+                            <a:ext cx="3492007" cy="2891528"/>
+                          </a:xfrm>
+                          <a:prstGeom prst="rect">
+                            <a:avLst/>
+                          </a:prstGeom>
+                        </pic:spPr>
+                      </pic:pic>
+                    </a:graphicData>
+                  </a:graphic>
+                </wp:inline>
+              </w:drawing>
+            </w:r>
+          </w:p>
+        </w:tc>
+      </w:tr>
+    </w:tbl>
+    <w:p>
+      <w:pPr>
+        <w:pStyle w:val="Caption"/>
+        <w:rPr>
+          <w:b w:val="0"/>
+        </w:rPr>
+      </w:pPr>
+      <w:r>
+        <w:t xml:space="preserve">Gambar 3. </w:t>
+      </w:r>
+      <w:r>
+        <w:fldChar w:fldCharType="begin"/>
+      </w:r>
+      <w:r>
+        <w:instrText xml:space="preserve"> SEQ Gambar_3. \* ARABIC </w:instrText>
+      </w:r>
+      <w:r>
+        <w:fldChar w:fldCharType="separate"/>
+      </w:r>
+      <w:r>
+        <w:rPr>
+          <w:noProof/>
+        </w:rPr>
+        <w:t>16</w:t>
+      </w:r>
+      <w:r>
+        <w:fldChar w:fldCharType="end"/>
+      </w:r>
+      <w:r>
+        <w:t xml:space="preserve"> </w:t>
+      </w:r>
+      <w:r>
+        <w:rPr>
+          <w:b w:val="0"/>
+        </w:rPr>
+        <w:t xml:space="preserve"> Hasil Summarization Algoritma MMR</w:t>
+      </w:r>
+    </w:p>
+    <w:p>
+      <w:pPr>
+        <w:spacing w:after="0" w:line="360" w:lineRule="auto"/>
+        <w:ind w:firstLine="851"/>
+        <w:jc w:val="both"/>
+        <w:rPr>
+          <w:rFonts w:ascii="Times New Roman" w:hAnsi="Times New Roman" w:cs="Times New Roman"/>
+          <w:sz w:val="24"/>
+          <w:szCs w:val="24"/>
+        </w:rPr>
+      </w:pPr>
+      <w:r>
+        <w:t>G</w:t>
+      </w:r>
+      <w:r>
+        <w:rPr>
+          <w:rFonts w:ascii="Times New Roman" w:hAnsi="Times New Roman" w:cs="Times New Roman"/>
+          <w:sz w:val="24"/>
+          <w:szCs w:val="24"/>
+        </w:rPr>
+        <w:t>ambar 3.16 memperlihatkan hasil dari summarization dari algoritma MMR. Pada bagian atas menampilkan hasil dari kalimat summary saja dan bagian yang kedua teks tersebut merupakan visualisasi dari teks originalnya tetapi teks yang berwarna merah tersebutlah yang digunakan untuk bahan summarization.</w:t>
+      </w:r>
+      <w:r>
+        <w:rPr>
+          <w:rFonts w:ascii="Times New Roman" w:hAnsi="Times New Roman" w:cs="Times New Roman"/>
+          <w:sz w:val="24"/>
+          <w:szCs w:val="24"/>
+        </w:rPr>
+        <w:t xml:space="preserve"> Hasil summarization telah disimpan kedalam database yang dapat dilihat pada Gambar 3.17 sebagai berikut. </w:t>
+      </w:r>
+    </w:p>
+    <w:p>
+      <w:pPr>
+        <w:spacing w:after="0" w:line="360" w:lineRule="auto"/>
+        <w:ind w:firstLine="851"/>
+        <w:jc w:val="both"/>
+        <w:rPr>
+          <w:rFonts w:ascii="Times New Roman" w:hAnsi="Times New Roman" w:cs="Times New Roman"/>
+          <w:sz w:val="24"/>
+          <w:szCs w:val="24"/>
+        </w:rPr>
+      </w:pPr>
+    </w:p>
+    <w:tbl>
+      <w:tblPr>
+        <w:tblStyle w:val="TableGrid"/>
+        <w:tblW w:w="0" w:type="auto"/>
+        <w:tblLook w:val="04A0" w:firstRow="1" w:lastRow="0" w:firstColumn="1" w:lastColumn="0" w:noHBand="0" w:noVBand="1"/>
+      </w:tblPr>
+      <w:tblGrid>
+        <w:gridCol w:w="7928"/>
+      </w:tblGrid>
+      <w:tr>
+        <w:tc>
+          <w:tcPr>
+            <w:tcW w:w="7928" w:type="dxa"/>
+          </w:tcPr>
+          <w:p>
+            <w:pPr>
+              <w:keepNext/>
+              <w:spacing w:line="360" w:lineRule="auto"/>
+              <w:jc w:val="both"/>
+            </w:pPr>
+            <w:r>
+              <w:rPr>
+                <w:noProof/>
+              </w:rPr>
+              <w:drawing>
+                <wp:inline distT="0" distB="0" distL="0" distR="0" wp14:anchorId="42DBA058" wp14:editId="2945D897">
+                  <wp:extent cx="5040630" cy="787400"/>
+                  <wp:effectExtent l="0" t="0" r="7620" b="0"/>
+                  <wp:docPr id="27" name="Picture 27"/>
+                  <wp:cNvGraphicFramePr>
+                    <a:graphicFrameLocks xmlns:a="http://schemas.openxmlformats.org/drawingml/2006/main" noChangeAspect="1"/>
+                  </wp:cNvGraphicFramePr>
+                  <a:graphic xmlns:a="http://schemas.openxmlformats.org/drawingml/2006/main">
+                    <a:graphicData uri="http://schemas.openxmlformats.org/drawingml/2006/picture">
+                      <pic:pic xmlns:pic="http://schemas.openxmlformats.org/drawingml/2006/picture">
+                        <pic:nvPicPr>
+                          <pic:cNvPr id="1" name=""/>
+                          <pic:cNvPicPr/>
+                        </pic:nvPicPr>
+                        <pic:blipFill>
+                          <a:blip r:embed="rId29"/>
+                          <a:stretch>
+                            <a:fillRect/>
+                          </a:stretch>
+                        </pic:blipFill>
+                        <pic:spPr>
+                          <a:xfrm>
+                            <a:off x="0" y="0"/>
+                            <a:ext cx="5040630" cy="787400"/>
+                          </a:xfrm>
+                          <a:prstGeom prst="rect">
+                            <a:avLst/>
+                          </a:prstGeom>
+                        </pic:spPr>
+                      </pic:pic>
+                    </a:graphicData>
+                  </a:graphic>
+                </wp:inline>
+              </w:drawing>
+            </w:r>
+          </w:p>
+        </w:tc>
+      </w:tr>
+    </w:tbl>
+    <w:p>
+      <w:pPr>
+        <w:pStyle w:val="Caption"/>
+        <w:rPr>
+          <w:b w:val="0"/>
+        </w:rPr>
+      </w:pPr>
+      <w:r>
+        <w:t xml:space="preserve">Gambar 3. </w:t>
+      </w:r>
+      <w:r>
+        <w:fldChar w:fldCharType="begin"/>
+      </w:r>
+      <w:r>
+        <w:instrText xml:space="preserve"> SEQ Gambar_3. \* ARABIC </w:instrText>
+      </w:r>
+      <w:r>
+        <w:fldChar w:fldCharType="separate"/>
+      </w:r>
+      <w:r>
+        <w:rPr>
+          <w:noProof/>
+        </w:rPr>
+        <w:t>17</w:t>
+      </w:r>
+      <w:r>
+        <w:fldChar w:fldCharType="end"/>
+      </w:r>
+      <w:r>
+        <w:t xml:space="preserve"> </w:t>
+      </w:r>
+      <w:r>
+        <w:rPr>
+          <w:b w:val="0"/>
+        </w:rPr>
+        <w:t>Data Tersimpan di Database</w:t>
+      </w:r>
+    </w:p>
+    <w:p>
+      <w:pPr>
+        <w:spacing w:line="360" w:lineRule="auto"/>
+        <w:ind w:firstLine="851"/>
+        <w:jc w:val="both"/>
+        <w:rPr>
+          <w:rFonts w:ascii="Times New Roman" w:hAnsi="Times New Roman" w:cs="Times New Roman"/>
+          <w:sz w:val="24"/>
+          <w:szCs w:val="24"/>
+        </w:rPr>
+      </w:pPr>
+      <w:bookmarkStart w:id="0" w:name="_GoBack"/>
+      <w:r>
+        <w:rPr>
+          <w:rFonts w:ascii="Times New Roman" w:hAnsi="Times New Roman" w:cs="Times New Roman"/>
+          <w:sz w:val="24"/>
+          <w:szCs w:val="24"/>
+        </w:rPr>
+        <w:t xml:space="preserve">Gambar 3.17 merupakan hasil summary yang telah dihasilkan dari perhitungan diatas dan </w:t>
+      </w:r>
+      <w:proofErr w:type="gramStart"/>
+      <w:r>
+        <w:rPr>
+          <w:rFonts w:ascii="Times New Roman" w:hAnsi="Times New Roman" w:cs="Times New Roman"/>
+          <w:sz w:val="24"/>
+          <w:szCs w:val="24"/>
+        </w:rPr>
+        <w:t>akan</w:t>
+      </w:r>
+      <w:proofErr w:type="gramEnd"/>
+      <w:r>
+        <w:rPr>
+          <w:rFonts w:ascii="Times New Roman" w:hAnsi="Times New Roman" w:cs="Times New Roman"/>
+          <w:sz w:val="24"/>
+          <w:szCs w:val="24"/>
+        </w:rPr>
+        <w:t xml:space="preserve"> disimpan kedalam database dengan cara mengupdate field pada data tersebut dengan parameter update menggunakan ID berita tersebut.</w:t>
+      </w:r>
+      <w:bookmarkEnd w:id="0"/>
+    </w:p>
     <w:sectPr>
       <w:pgSz w:w="11907" w:h="16839" w:code="9"/>
       <w:pgMar w:top="1701" w:right="1701" w:bottom="1701" w:left="2268" w:header="720" w:footer="720" w:gutter="0"/>
@@ -5389,6 +8144,186 @@
     </w:lvl>
   </w:abstractNum>
   <w:abstractNum w:abstractNumId="6" w15:restartNumberingAfterBreak="0">
+    <w:nsid w:val="257A6108"/>
+    <w:multiLevelType w:val="hybridMultilevel"/>
+    <w:tmpl w:val="544A27F8"/>
+    <w:lvl w:ilvl="0" w:tplc="30BC1328">
+      <w:start w:val="1"/>
+      <w:numFmt w:val="decimal"/>
+      <w:lvlText w:val="3.2.%1"/>
+      <w:lvlJc w:val="left"/>
+      <w:pPr>
+        <w:ind w:left="720" w:hanging="360"/>
+      </w:pPr>
+      <w:rPr>
+        <w:rFonts w:hint="default"/>
+        <w:b/>
+      </w:rPr>
+    </w:lvl>
+    <w:lvl w:ilvl="1" w:tplc="04090019" w:tentative="1">
+      <w:start w:val="1"/>
+      <w:numFmt w:val="lowerLetter"/>
+      <w:lvlText w:val="%2."/>
+      <w:lvlJc w:val="left"/>
+      <w:pPr>
+        <w:ind w:left="1440" w:hanging="360"/>
+      </w:pPr>
+    </w:lvl>
+    <w:lvl w:ilvl="2" w:tplc="0409001B" w:tentative="1">
+      <w:start w:val="1"/>
+      <w:numFmt w:val="lowerRoman"/>
+      <w:lvlText w:val="%3."/>
+      <w:lvlJc w:val="right"/>
+      <w:pPr>
+        <w:ind w:left="2160" w:hanging="180"/>
+      </w:pPr>
+    </w:lvl>
+    <w:lvl w:ilvl="3" w:tplc="0409000F" w:tentative="1">
+      <w:start w:val="1"/>
+      <w:numFmt w:val="decimal"/>
+      <w:lvlText w:val="%4."/>
+      <w:lvlJc w:val="left"/>
+      <w:pPr>
+        <w:ind w:left="2880" w:hanging="360"/>
+      </w:pPr>
+    </w:lvl>
+    <w:lvl w:ilvl="4" w:tplc="04090019" w:tentative="1">
+      <w:start w:val="1"/>
+      <w:numFmt w:val="lowerLetter"/>
+      <w:lvlText w:val="%5."/>
+      <w:lvlJc w:val="left"/>
+      <w:pPr>
+        <w:ind w:left="3600" w:hanging="360"/>
+      </w:pPr>
+    </w:lvl>
+    <w:lvl w:ilvl="5" w:tplc="0409001B" w:tentative="1">
+      <w:start w:val="1"/>
+      <w:numFmt w:val="lowerRoman"/>
+      <w:lvlText w:val="%6."/>
+      <w:lvlJc w:val="right"/>
+      <w:pPr>
+        <w:ind w:left="4320" w:hanging="180"/>
+      </w:pPr>
+    </w:lvl>
+    <w:lvl w:ilvl="6" w:tplc="0409000F" w:tentative="1">
+      <w:start w:val="1"/>
+      <w:numFmt w:val="decimal"/>
+      <w:lvlText w:val="%7."/>
+      <w:lvlJc w:val="left"/>
+      <w:pPr>
+        <w:ind w:left="5040" w:hanging="360"/>
+      </w:pPr>
+    </w:lvl>
+    <w:lvl w:ilvl="7" w:tplc="04090019" w:tentative="1">
+      <w:start w:val="1"/>
+      <w:numFmt w:val="lowerLetter"/>
+      <w:lvlText w:val="%8."/>
+      <w:lvlJc w:val="left"/>
+      <w:pPr>
+        <w:ind w:left="5760" w:hanging="360"/>
+      </w:pPr>
+    </w:lvl>
+    <w:lvl w:ilvl="8" w:tplc="0409001B" w:tentative="1">
+      <w:start w:val="1"/>
+      <w:numFmt w:val="lowerRoman"/>
+      <w:lvlText w:val="%9."/>
+      <w:lvlJc w:val="right"/>
+      <w:pPr>
+        <w:ind w:left="6480" w:hanging="180"/>
+      </w:pPr>
+    </w:lvl>
+  </w:abstractNum>
+  <w:abstractNum w:abstractNumId="7" w15:restartNumberingAfterBreak="0">
+    <w:nsid w:val="2DF83DA8"/>
+    <w:multiLevelType w:val="hybridMultilevel"/>
+    <w:tmpl w:val="C80AE492"/>
+    <w:lvl w:ilvl="0" w:tplc="30BC1328">
+      <w:start w:val="1"/>
+      <w:numFmt w:val="decimal"/>
+      <w:lvlText w:val="3.2.%1"/>
+      <w:lvlJc w:val="left"/>
+      <w:pPr>
+        <w:ind w:left="1571" w:hanging="360"/>
+      </w:pPr>
+      <w:rPr>
+        <w:rFonts w:hint="default"/>
+        <w:b/>
+      </w:rPr>
+    </w:lvl>
+    <w:lvl w:ilvl="1" w:tplc="04090019" w:tentative="1">
+      <w:start w:val="1"/>
+      <w:numFmt w:val="lowerLetter"/>
+      <w:lvlText w:val="%2."/>
+      <w:lvlJc w:val="left"/>
+      <w:pPr>
+        <w:ind w:left="2291" w:hanging="360"/>
+      </w:pPr>
+    </w:lvl>
+    <w:lvl w:ilvl="2" w:tplc="0409001B" w:tentative="1">
+      <w:start w:val="1"/>
+      <w:numFmt w:val="lowerRoman"/>
+      <w:lvlText w:val="%3."/>
+      <w:lvlJc w:val="right"/>
+      <w:pPr>
+        <w:ind w:left="3011" w:hanging="180"/>
+      </w:pPr>
+    </w:lvl>
+    <w:lvl w:ilvl="3" w:tplc="0409000F" w:tentative="1">
+      <w:start w:val="1"/>
+      <w:numFmt w:val="decimal"/>
+      <w:lvlText w:val="%4."/>
+      <w:lvlJc w:val="left"/>
+      <w:pPr>
+        <w:ind w:left="3731" w:hanging="360"/>
+      </w:pPr>
+    </w:lvl>
+    <w:lvl w:ilvl="4" w:tplc="04090019" w:tentative="1">
+      <w:start w:val="1"/>
+      <w:numFmt w:val="lowerLetter"/>
+      <w:lvlText w:val="%5."/>
+      <w:lvlJc w:val="left"/>
+      <w:pPr>
+        <w:ind w:left="4451" w:hanging="360"/>
+      </w:pPr>
+    </w:lvl>
+    <w:lvl w:ilvl="5" w:tplc="0409001B" w:tentative="1">
+      <w:start w:val="1"/>
+      <w:numFmt w:val="lowerRoman"/>
+      <w:lvlText w:val="%6."/>
+      <w:lvlJc w:val="right"/>
+      <w:pPr>
+        <w:ind w:left="5171" w:hanging="180"/>
+      </w:pPr>
+    </w:lvl>
+    <w:lvl w:ilvl="6" w:tplc="0409000F" w:tentative="1">
+      <w:start w:val="1"/>
+      <w:numFmt w:val="decimal"/>
+      <w:lvlText w:val="%7."/>
+      <w:lvlJc w:val="left"/>
+      <w:pPr>
+        <w:ind w:left="5891" w:hanging="360"/>
+      </w:pPr>
+    </w:lvl>
+    <w:lvl w:ilvl="7" w:tplc="04090019" w:tentative="1">
+      <w:start w:val="1"/>
+      <w:numFmt w:val="lowerLetter"/>
+      <w:lvlText w:val="%8."/>
+      <w:lvlJc w:val="left"/>
+      <w:pPr>
+        <w:ind w:left="6611" w:hanging="360"/>
+      </w:pPr>
+    </w:lvl>
+    <w:lvl w:ilvl="8" w:tplc="0409001B" w:tentative="1">
+      <w:start w:val="1"/>
+      <w:numFmt w:val="lowerRoman"/>
+      <w:lvlText w:val="%9."/>
+      <w:lvlJc w:val="right"/>
+      <w:pPr>
+        <w:ind w:left="7331" w:hanging="180"/>
+      </w:pPr>
+    </w:lvl>
+  </w:abstractNum>
+  <w:abstractNum w:abstractNumId="8" w15:restartNumberingAfterBreak="0">
     <w:nsid w:val="2F910F00"/>
     <w:multiLevelType w:val="hybridMultilevel"/>
     <w:tmpl w:val="48426D9A"/>
@@ -5477,7 +8412,7 @@
       </w:pPr>
     </w:lvl>
   </w:abstractNum>
-  <w:abstractNum w:abstractNumId="7" w15:restartNumberingAfterBreak="0">
+  <w:abstractNum w:abstractNumId="9" w15:restartNumberingAfterBreak="0">
     <w:nsid w:val="38F605E7"/>
     <w:multiLevelType w:val="hybridMultilevel"/>
     <w:tmpl w:val="6F602F78"/>
@@ -5567,7 +8502,7 @@
       </w:pPr>
     </w:lvl>
   </w:abstractNum>
-  <w:abstractNum w:abstractNumId="8" w15:restartNumberingAfterBreak="0">
+  <w:abstractNum w:abstractNumId="10" w15:restartNumberingAfterBreak="0">
     <w:nsid w:val="3C6825CE"/>
     <w:multiLevelType w:val="hybridMultilevel"/>
     <w:tmpl w:val="FB5C8B14"/>
@@ -5656,7 +8591,97 @@
       </w:pPr>
     </w:lvl>
   </w:abstractNum>
-  <w:abstractNum w:abstractNumId="9" w15:restartNumberingAfterBreak="0">
+  <w:abstractNum w:abstractNumId="11" w15:restartNumberingAfterBreak="0">
+    <w:nsid w:val="450E5D52"/>
+    <w:multiLevelType w:val="hybridMultilevel"/>
+    <w:tmpl w:val="BF581654"/>
+    <w:lvl w:ilvl="0" w:tplc="30BC1328">
+      <w:start w:val="1"/>
+      <w:numFmt w:val="decimal"/>
+      <w:lvlText w:val="3.2.%1"/>
+      <w:lvlJc w:val="left"/>
+      <w:pPr>
+        <w:ind w:left="720" w:hanging="360"/>
+      </w:pPr>
+      <w:rPr>
+        <w:rFonts w:hint="default"/>
+        <w:b/>
+      </w:rPr>
+    </w:lvl>
+    <w:lvl w:ilvl="1" w:tplc="04090019" w:tentative="1">
+      <w:start w:val="1"/>
+      <w:numFmt w:val="lowerLetter"/>
+      <w:lvlText w:val="%2."/>
+      <w:lvlJc w:val="left"/>
+      <w:pPr>
+        <w:ind w:left="1440" w:hanging="360"/>
+      </w:pPr>
+    </w:lvl>
+    <w:lvl w:ilvl="2" w:tplc="0409001B" w:tentative="1">
+      <w:start w:val="1"/>
+      <w:numFmt w:val="lowerRoman"/>
+      <w:lvlText w:val="%3."/>
+      <w:lvlJc w:val="right"/>
+      <w:pPr>
+        <w:ind w:left="2160" w:hanging="180"/>
+      </w:pPr>
+    </w:lvl>
+    <w:lvl w:ilvl="3" w:tplc="0409000F" w:tentative="1">
+      <w:start w:val="1"/>
+      <w:numFmt w:val="decimal"/>
+      <w:lvlText w:val="%4."/>
+      <w:lvlJc w:val="left"/>
+      <w:pPr>
+        <w:ind w:left="2880" w:hanging="360"/>
+      </w:pPr>
+    </w:lvl>
+    <w:lvl w:ilvl="4" w:tplc="04090019" w:tentative="1">
+      <w:start w:val="1"/>
+      <w:numFmt w:val="lowerLetter"/>
+      <w:lvlText w:val="%5."/>
+      <w:lvlJc w:val="left"/>
+      <w:pPr>
+        <w:ind w:left="3600" w:hanging="360"/>
+      </w:pPr>
+    </w:lvl>
+    <w:lvl w:ilvl="5" w:tplc="0409001B" w:tentative="1">
+      <w:start w:val="1"/>
+      <w:numFmt w:val="lowerRoman"/>
+      <w:lvlText w:val="%6."/>
+      <w:lvlJc w:val="right"/>
+      <w:pPr>
+        <w:ind w:left="4320" w:hanging="180"/>
+      </w:pPr>
+    </w:lvl>
+    <w:lvl w:ilvl="6" w:tplc="0409000F" w:tentative="1">
+      <w:start w:val="1"/>
+      <w:numFmt w:val="decimal"/>
+      <w:lvlText w:val="%7."/>
+      <w:lvlJc w:val="left"/>
+      <w:pPr>
+        <w:ind w:left="5040" w:hanging="360"/>
+      </w:pPr>
+    </w:lvl>
+    <w:lvl w:ilvl="7" w:tplc="04090019" w:tentative="1">
+      <w:start w:val="1"/>
+      <w:numFmt w:val="lowerLetter"/>
+      <w:lvlText w:val="%8."/>
+      <w:lvlJc w:val="left"/>
+      <w:pPr>
+        <w:ind w:left="5760" w:hanging="360"/>
+      </w:pPr>
+    </w:lvl>
+    <w:lvl w:ilvl="8" w:tplc="0409001B" w:tentative="1">
+      <w:start w:val="1"/>
+      <w:numFmt w:val="lowerRoman"/>
+      <w:lvlText w:val="%9."/>
+      <w:lvlJc w:val="right"/>
+      <w:pPr>
+        <w:ind w:left="6480" w:hanging="180"/>
+      </w:pPr>
+    </w:lvl>
+  </w:abstractNum>
+  <w:abstractNum w:abstractNumId="12" w15:restartNumberingAfterBreak="0">
     <w:nsid w:val="4FD26C4F"/>
     <w:multiLevelType w:val="hybridMultilevel"/>
     <w:tmpl w:val="4810130A"/>
@@ -5768,7 +8793,120 @@
       </w:rPr>
     </w:lvl>
   </w:abstractNum>
-  <w:abstractNum w:abstractNumId="10" w15:restartNumberingAfterBreak="0">
+  <w:abstractNum w:abstractNumId="13" w15:restartNumberingAfterBreak="0">
+    <w:nsid w:val="53F055F0"/>
+    <w:multiLevelType w:val="hybridMultilevel"/>
+    <w:tmpl w:val="1F6E13E4"/>
+    <w:lvl w:ilvl="0" w:tplc="04090005">
+      <w:start w:val="1"/>
+      <w:numFmt w:val="bullet"/>
+      <w:lvlText w:val=""/>
+      <w:lvlJc w:val="left"/>
+      <w:pPr>
+        <w:ind w:left="1571" w:hanging="360"/>
+      </w:pPr>
+      <w:rPr>
+        <w:rFonts w:ascii="Wingdings" w:hAnsi="Wingdings" w:hint="default"/>
+      </w:rPr>
+    </w:lvl>
+    <w:lvl w:ilvl="1" w:tplc="04090003" w:tentative="1">
+      <w:start w:val="1"/>
+      <w:numFmt w:val="bullet"/>
+      <w:lvlText w:val="o"/>
+      <w:lvlJc w:val="left"/>
+      <w:pPr>
+        <w:ind w:left="2291" w:hanging="360"/>
+      </w:pPr>
+      <w:rPr>
+        <w:rFonts w:ascii="Courier New" w:hAnsi="Courier New" w:cs="Courier New" w:hint="default"/>
+      </w:rPr>
+    </w:lvl>
+    <w:lvl w:ilvl="2" w:tplc="04090005" w:tentative="1">
+      <w:start w:val="1"/>
+      <w:numFmt w:val="bullet"/>
+      <w:lvlText w:val=""/>
+      <w:lvlJc w:val="left"/>
+      <w:pPr>
+        <w:ind w:left="3011" w:hanging="360"/>
+      </w:pPr>
+      <w:rPr>
+        <w:rFonts w:ascii="Wingdings" w:hAnsi="Wingdings" w:hint="default"/>
+      </w:rPr>
+    </w:lvl>
+    <w:lvl w:ilvl="3" w:tplc="04090001" w:tentative="1">
+      <w:start w:val="1"/>
+      <w:numFmt w:val="bullet"/>
+      <w:lvlText w:val=""/>
+      <w:lvlJc w:val="left"/>
+      <w:pPr>
+        <w:ind w:left="3731" w:hanging="360"/>
+      </w:pPr>
+      <w:rPr>
+        <w:rFonts w:ascii="Symbol" w:hAnsi="Symbol" w:hint="default"/>
+      </w:rPr>
+    </w:lvl>
+    <w:lvl w:ilvl="4" w:tplc="04090003" w:tentative="1">
+      <w:start w:val="1"/>
+      <w:numFmt w:val="bullet"/>
+      <w:lvlText w:val="o"/>
+      <w:lvlJc w:val="left"/>
+      <w:pPr>
+        <w:ind w:left="4451" w:hanging="360"/>
+      </w:pPr>
+      <w:rPr>
+        <w:rFonts w:ascii="Courier New" w:hAnsi="Courier New" w:cs="Courier New" w:hint="default"/>
+      </w:rPr>
+    </w:lvl>
+    <w:lvl w:ilvl="5" w:tplc="04090005" w:tentative="1">
+      <w:start w:val="1"/>
+      <w:numFmt w:val="bullet"/>
+      <w:lvlText w:val=""/>
+      <w:lvlJc w:val="left"/>
+      <w:pPr>
+        <w:ind w:left="5171" w:hanging="360"/>
+      </w:pPr>
+      <w:rPr>
+        <w:rFonts w:ascii="Wingdings" w:hAnsi="Wingdings" w:hint="default"/>
+      </w:rPr>
+    </w:lvl>
+    <w:lvl w:ilvl="6" w:tplc="04090001" w:tentative="1">
+      <w:start w:val="1"/>
+      <w:numFmt w:val="bullet"/>
+      <w:lvlText w:val=""/>
+      <w:lvlJc w:val="left"/>
+      <w:pPr>
+        <w:ind w:left="5891" w:hanging="360"/>
+      </w:pPr>
+      <w:rPr>
+        <w:rFonts w:ascii="Symbol" w:hAnsi="Symbol" w:hint="default"/>
+      </w:rPr>
+    </w:lvl>
+    <w:lvl w:ilvl="7" w:tplc="04090003" w:tentative="1">
+      <w:start w:val="1"/>
+      <w:numFmt w:val="bullet"/>
+      <w:lvlText w:val="o"/>
+      <w:lvlJc w:val="left"/>
+      <w:pPr>
+        <w:ind w:left="6611" w:hanging="360"/>
+      </w:pPr>
+      <w:rPr>
+        <w:rFonts w:ascii="Courier New" w:hAnsi="Courier New" w:cs="Courier New" w:hint="default"/>
+      </w:rPr>
+    </w:lvl>
+    <w:lvl w:ilvl="8" w:tplc="04090005" w:tentative="1">
+      <w:start w:val="1"/>
+      <w:numFmt w:val="bullet"/>
+      <w:lvlText w:val=""/>
+      <w:lvlJc w:val="left"/>
+      <w:pPr>
+        <w:ind w:left="7331" w:hanging="360"/>
+      </w:pPr>
+      <w:rPr>
+        <w:rFonts w:ascii="Wingdings" w:hAnsi="Wingdings" w:hint="default"/>
+      </w:rPr>
+    </w:lvl>
+  </w:abstractNum>
+  <w:abstractNum w:abstractNumId="14" w15:restartNumberingAfterBreak="0">
     <w:nsid w:val="55FC5968"/>
     <w:multiLevelType w:val="hybridMultilevel"/>
     <w:tmpl w:val="319823C6"/>
@@ -5857,7 +8995,7 @@
       </w:pPr>
     </w:lvl>
   </w:abstractNum>
-  <w:abstractNum w:abstractNumId="11" w15:restartNumberingAfterBreak="0">
+  <w:abstractNum w:abstractNumId="15" w15:restartNumberingAfterBreak="0">
     <w:nsid w:val="59E9793B"/>
     <w:multiLevelType w:val="hybridMultilevel"/>
     <w:tmpl w:val="5A04C142"/>
@@ -5949,7 +9087,7 @@
       </w:pPr>
     </w:lvl>
   </w:abstractNum>
-  <w:abstractNum w:abstractNumId="12" w15:restartNumberingAfterBreak="0">
+  <w:abstractNum w:abstractNumId="16" w15:restartNumberingAfterBreak="0">
     <w:nsid w:val="5BE76531"/>
     <w:multiLevelType w:val="hybridMultilevel"/>
     <w:tmpl w:val="BD226656"/>
@@ -6038,7 +9176,7 @@
       </w:pPr>
     </w:lvl>
   </w:abstractNum>
-  <w:abstractNum w:abstractNumId="13" w15:restartNumberingAfterBreak="0">
+  <w:abstractNum w:abstractNumId="17" w15:restartNumberingAfterBreak="0">
     <w:nsid w:val="5C585F56"/>
     <w:multiLevelType w:val="hybridMultilevel"/>
     <w:tmpl w:val="D696C96C"/>
@@ -6127,7 +9265,7 @@
       </w:pPr>
     </w:lvl>
   </w:abstractNum>
-  <w:abstractNum w:abstractNumId="14" w15:restartNumberingAfterBreak="0">
+  <w:abstractNum w:abstractNumId="18" w15:restartNumberingAfterBreak="0">
     <w:nsid w:val="675164D7"/>
     <w:multiLevelType w:val="hybridMultilevel"/>
     <w:tmpl w:val="5D3C2A44"/>
@@ -6217,7 +9355,96 @@
       </w:pPr>
     </w:lvl>
   </w:abstractNum>
-  <w:abstractNum w:abstractNumId="15" w15:restartNumberingAfterBreak="0">
+  <w:abstractNum w:abstractNumId="19" w15:restartNumberingAfterBreak="0">
+    <w:nsid w:val="697616BA"/>
+    <w:multiLevelType w:val="hybridMultilevel"/>
+    <w:tmpl w:val="1B38B06C"/>
+    <w:lvl w:ilvl="0" w:tplc="638669AC">
+      <w:start w:val="1"/>
+      <w:numFmt w:val="decimal"/>
+      <w:lvlText w:val="2.2.%1"/>
+      <w:lvlJc w:val="left"/>
+      <w:pPr>
+        <w:ind w:left="720" w:hanging="360"/>
+      </w:pPr>
+      <w:rPr>
+        <w:rFonts w:hint="default"/>
+      </w:rPr>
+    </w:lvl>
+    <w:lvl w:ilvl="1" w:tplc="04090019" w:tentative="1">
+      <w:start w:val="1"/>
+      <w:numFmt w:val="lowerLetter"/>
+      <w:lvlText w:val="%2."/>
+      <w:lvlJc w:val="left"/>
+      <w:pPr>
+        <w:ind w:left="1440" w:hanging="360"/>
+      </w:pPr>
+    </w:lvl>
+    <w:lvl w:ilvl="2" w:tplc="0409001B" w:tentative="1">
+      <w:start w:val="1"/>
+      <w:numFmt w:val="lowerRoman"/>
+      <w:lvlText w:val="%3."/>
+      <w:lvlJc w:val="right"/>
+      <w:pPr>
+        <w:ind w:left="2160" w:hanging="180"/>
+      </w:pPr>
+    </w:lvl>
+    <w:lvl w:ilvl="3" w:tplc="0409000F" w:tentative="1">
+      <w:start w:val="1"/>
+      <w:numFmt w:val="decimal"/>
+      <w:lvlText w:val="%4."/>
+      <w:lvlJc w:val="left"/>
+      <w:pPr>
+        <w:ind w:left="2880" w:hanging="360"/>
+      </w:pPr>
+    </w:lvl>
+    <w:lvl w:ilvl="4" w:tplc="04090019" w:tentative="1">
+      <w:start w:val="1"/>
+      <w:numFmt w:val="lowerLetter"/>
+      <w:lvlText w:val="%5."/>
+      <w:lvlJc w:val="left"/>
+      <w:pPr>
+        <w:ind w:left="3600" w:hanging="360"/>
+      </w:pPr>
+    </w:lvl>
+    <w:lvl w:ilvl="5" w:tplc="0409001B" w:tentative="1">
+      <w:start w:val="1"/>
+      <w:numFmt w:val="lowerRoman"/>
+      <w:lvlText w:val="%6."/>
+      <w:lvlJc w:val="right"/>
+      <w:pPr>
+        <w:ind w:left="4320" w:hanging="180"/>
+      </w:pPr>
+    </w:lvl>
+    <w:lvl w:ilvl="6" w:tplc="0409000F" w:tentative="1">
+      <w:start w:val="1"/>
+      <w:numFmt w:val="decimal"/>
+      <w:lvlText w:val="%7."/>
+      <w:lvlJc w:val="left"/>
+      <w:pPr>
+        <w:ind w:left="5040" w:hanging="360"/>
+      </w:pPr>
+    </w:lvl>
+    <w:lvl w:ilvl="7" w:tplc="04090019" w:tentative="1">
+      <w:start w:val="1"/>
+      <w:numFmt w:val="lowerLetter"/>
+      <w:lvlText w:val="%8."/>
+      <w:lvlJc w:val="left"/>
+      <w:pPr>
+        <w:ind w:left="5760" w:hanging="360"/>
+      </w:pPr>
+    </w:lvl>
+    <w:lvl w:ilvl="8" w:tplc="0409001B" w:tentative="1">
+      <w:start w:val="1"/>
+      <w:numFmt w:val="lowerRoman"/>
+      <w:lvlText w:val="%9."/>
+      <w:lvlJc w:val="right"/>
+      <w:pPr>
+        <w:ind w:left="6480" w:hanging="180"/>
+      </w:pPr>
+    </w:lvl>
+  </w:abstractNum>
+  <w:abstractNum w:abstractNumId="20" w15:restartNumberingAfterBreak="0">
     <w:nsid w:val="6A3256EE"/>
     <w:multiLevelType w:val="hybridMultilevel"/>
     <w:tmpl w:val="4BF0C6CC"/>
@@ -6306,7 +9533,7 @@
       </w:pPr>
     </w:lvl>
   </w:abstractNum>
-  <w:abstractNum w:abstractNumId="16" w15:restartNumberingAfterBreak="0">
+  <w:abstractNum w:abstractNumId="21" w15:restartNumberingAfterBreak="0">
     <w:nsid w:val="70A4035A"/>
     <w:multiLevelType w:val="hybridMultilevel"/>
     <w:tmpl w:val="2A902FA8"/>
@@ -6395,7 +9622,7 @@
       </w:pPr>
     </w:lvl>
   </w:abstractNum>
-  <w:abstractNum w:abstractNumId="17" w15:restartNumberingAfterBreak="0">
+  <w:abstractNum w:abstractNumId="22" w15:restartNumberingAfterBreak="0">
     <w:nsid w:val="718A1703"/>
     <w:multiLevelType w:val="hybridMultilevel"/>
     <w:tmpl w:val="DB063104"/>
@@ -6508,7 +9735,7 @@
       </w:rPr>
     </w:lvl>
   </w:abstractNum>
-  <w:abstractNum w:abstractNumId="18" w15:restartNumberingAfterBreak="0">
+  <w:abstractNum w:abstractNumId="23" w15:restartNumberingAfterBreak="0">
     <w:nsid w:val="72056731"/>
     <w:multiLevelType w:val="hybridMultilevel"/>
     <w:tmpl w:val="FECEB3BA"/>
@@ -6597,7 +9824,7 @@
       </w:pPr>
     </w:lvl>
   </w:abstractNum>
-  <w:abstractNum w:abstractNumId="19" w15:restartNumberingAfterBreak="0">
+  <w:abstractNum w:abstractNumId="24" w15:restartNumberingAfterBreak="0">
     <w:nsid w:val="7ECA7097"/>
     <w:multiLevelType w:val="hybridMultilevel"/>
     <w:tmpl w:val="5AF281CA"/>
@@ -6686,7 +9913,7 @@
       </w:pPr>
     </w:lvl>
   </w:abstractNum>
-  <w:abstractNum w:abstractNumId="20" w15:restartNumberingAfterBreak="0">
+  <w:abstractNum w:abstractNumId="25" w15:restartNumberingAfterBreak="0">
     <w:nsid w:val="7EEE3B48"/>
     <w:multiLevelType w:val="hybridMultilevel"/>
     <w:tmpl w:val="4E441D14"/>
@@ -6780,7 +10007,7 @@
     <w:abstractNumId w:val="3"/>
   </w:num>
   <w:num w:numId="2">
-    <w:abstractNumId w:val="16"/>
+    <w:abstractNumId w:val="21"/>
   </w:num>
   <w:num w:numId="3">
     <w:abstractNumId w:val="4"/>
@@ -6789,55 +10016,70 @@
     <w:abstractNumId w:val="2"/>
   </w:num>
   <w:num w:numId="5">
-    <w:abstractNumId w:val="17"/>
+    <w:abstractNumId w:val="22"/>
   </w:num>
   <w:num w:numId="6">
     <w:abstractNumId w:val="5"/>
   </w:num>
   <w:num w:numId="7">
+    <w:abstractNumId w:val="12"/>
+  </w:num>
+  <w:num w:numId="8">
+    <w:abstractNumId w:val="20"/>
+  </w:num>
+  <w:num w:numId="9">
+    <w:abstractNumId w:val="10"/>
+  </w:num>
+  <w:num w:numId="10">
+    <w:abstractNumId w:val="24"/>
+  </w:num>
+  <w:num w:numId="11">
+    <w:abstractNumId w:val="23"/>
+  </w:num>
+  <w:num w:numId="12">
     <w:abstractNumId w:val="9"/>
   </w:num>
-  <w:num w:numId="8">
-    <w:abstractNumId w:val="15"/>
+  <w:num w:numId="13">
+    <w:abstractNumId w:val="16"/>
   </w:num>
-  <w:num w:numId="9">
+  <w:num w:numId="14">
     <w:abstractNumId w:val="8"/>
   </w:num>
-  <w:num w:numId="10">
-    <w:abstractNumId w:val="19"/>
-  </w:num>
-  <w:num w:numId="11">
-    <w:abstractNumId w:val="18"/>
-  </w:num>
-  <w:num w:numId="12">
-    <w:abstractNumId w:val="7"/>
-  </w:num>
-  <w:num w:numId="13">
-    <w:abstractNumId w:val="12"/>
-  </w:num>
-  <w:num w:numId="14">
-    <w:abstractNumId w:val="6"/>
-  </w:num>
   <w:num w:numId="15">
-    <w:abstractNumId w:val="13"/>
+    <w:abstractNumId w:val="17"/>
   </w:num>
   <w:num w:numId="16">
-    <w:abstractNumId w:val="14"/>
+    <w:abstractNumId w:val="18"/>
   </w:num>
   <w:num w:numId="17">
     <w:abstractNumId w:val="0"/>
   </w:num>
   <w:num w:numId="18">
-    <w:abstractNumId w:val="10"/>
+    <w:abstractNumId w:val="14"/>
   </w:num>
   <w:num w:numId="19">
-    <w:abstractNumId w:val="11"/>
+    <w:abstractNumId w:val="15"/>
   </w:num>
   <w:num w:numId="20">
     <w:abstractNumId w:val="1"/>
   </w:num>
   <w:num w:numId="21">
-    <w:abstractNumId w:val="20"/>
+    <w:abstractNumId w:val="25"/>
+  </w:num>
+  <w:num w:numId="22">
+    <w:abstractNumId w:val="7"/>
+  </w:num>
+  <w:num w:numId="23">
+    <w:abstractNumId w:val="11"/>
+  </w:num>
+  <w:num w:numId="24">
+    <w:abstractNumId w:val="19"/>
+  </w:num>
+  <w:num w:numId="25">
+    <w:abstractNumId w:val="6"/>
+  </w:num>
+  <w:num w:numId="26">
+    <w:abstractNumId w:val="13"/>
   </w:num>
 </w:numbering>
 </file>
@@ -7331,7 +10573,6 @@
   <w:style w:type="character" w:default="1" w:styleId="DefaultParagraphFont">
     <w:name w:val="Default Paragraph Font"/>
     <w:uiPriority w:val="1"/>
-    <w:semiHidden/>
     <w:unhideWhenUsed/>
   </w:style>
   <w:style w:type="table" w:default="1" w:styleId="TableNormal">
@@ -7460,6 +10701,22 @@
       <w:iCs/>
       <w:color w:val="000000" w:themeColor="text1"/>
       <w:sz w:val="24"/>
+    </w:rPr>
+  </w:style>
+  <w:style w:type="paragraph" w:customStyle="1" w:styleId="Default">
+    <w:name w:val="Default"/>
+    <w:rsid w:val="00124879"/>
+    <w:pPr>
+      <w:autoSpaceDE w:val="0"/>
+      <w:autoSpaceDN w:val="0"/>
+      <w:adjustRightInd w:val="0"/>
+      <w:spacing w:after="0" w:line="240" w:lineRule="auto"/>
+    </w:pPr>
+    <w:rPr>
+      <w:rFonts w:ascii="Times New Roman" w:hAnsi="Times New Roman" w:cs="Times New Roman"/>
+      <w:color w:val="000000"/>
+      <w:sz w:val="24"/>
+      <w:szCs w:val="24"/>
     </w:rPr>
   </w:style>
 </w:styles>
@@ -7731,7 +10988,7 @@
 </file>
 
 <file path=customXml/itemProps1.xml><?xml version="1.0" encoding="utf-8"?>
-<ds:datastoreItem xmlns:ds="http://schemas.openxmlformats.org/officeDocument/2006/customXml" ds:itemID="{A4AEC223-9A97-41F6-AC41-32AC7F179ECD}">
+<ds:datastoreItem xmlns:ds="http://schemas.openxmlformats.org/officeDocument/2006/customXml" ds:itemID="{8B1DC201-B754-43F0-89E6-E379E4D9EED9}">
   <ds:schemaRefs>
     <ds:schemaRef ds:uri="http://schemas.openxmlformats.org/officeDocument/2006/bibliography"/>
   </ds:schemaRefs>

</xml_diff>

<commit_message>
Laporan Pembahasan Text Sum
</commit_message>
<xml_diff>
--- a/Laporan MCA.docx
+++ b/Laporan MCA.docx
@@ -1604,24 +1604,14 @@
       <w:r>
         <w:t xml:space="preserve">Gambar 2. </w:t>
       </w:r>
-      <w:r>
-        <w:fldChar w:fldCharType="begin"/>
-      </w:r>
-      <w:r>
-        <w:instrText xml:space="preserve"> SEQ Gambar_2. \* ARABIC </w:instrText>
-      </w:r>
-      <w:r>
-        <w:fldChar w:fldCharType="separate"/>
-      </w:r>
-      <w:r>
-        <w:rPr>
-          <w:noProof/>
-        </w:rPr>
-        <w:t>1</w:t>
-      </w:r>
-      <w:r>
-        <w:fldChar w:fldCharType="end"/>
-      </w:r>
+      <w:fldSimple w:instr=" SEQ Gambar_2. \* ARABIC ">
+        <w:r>
+          <w:rPr>
+            <w:noProof/>
+          </w:rPr>
+          <w:t>1</w:t>
+        </w:r>
+      </w:fldSimple>
       <w:r>
         <w:t xml:space="preserve"> </w:t>
       </w:r>
@@ -2088,24 +2078,14 @@
       <w:r>
         <w:t xml:space="preserve">Gambar 2. </w:t>
       </w:r>
-      <w:r>
-        <w:fldChar w:fldCharType="begin"/>
-      </w:r>
-      <w:r>
-        <w:instrText xml:space="preserve"> SEQ Gambar_2. \* ARABIC </w:instrText>
-      </w:r>
-      <w:r>
-        <w:fldChar w:fldCharType="separate"/>
-      </w:r>
-      <w:r>
-        <w:rPr>
-          <w:noProof/>
-        </w:rPr>
-        <w:t>2</w:t>
-      </w:r>
-      <w:r>
-        <w:fldChar w:fldCharType="end"/>
-      </w:r>
+      <w:fldSimple w:instr=" SEQ Gambar_2. \* ARABIC ">
+        <w:r>
+          <w:rPr>
+            <w:noProof/>
+          </w:rPr>
+          <w:t>2</w:t>
+        </w:r>
+      </w:fldSimple>
       <w:r>
         <w:t xml:space="preserve"> </w:t>
       </w:r>
@@ -2543,24 +2523,14 @@
       <w:r>
         <w:t xml:space="preserve">Gambar 3. </w:t>
       </w:r>
-      <w:r>
-        <w:fldChar w:fldCharType="begin"/>
-      </w:r>
-      <w:r>
-        <w:instrText xml:space="preserve"> SEQ Gambar_3. \* ARABIC </w:instrText>
-      </w:r>
-      <w:r>
-        <w:fldChar w:fldCharType="separate"/>
-      </w:r>
-      <w:r>
-        <w:rPr>
-          <w:noProof/>
-        </w:rPr>
-        <w:t>1</w:t>
-      </w:r>
-      <w:r>
-        <w:fldChar w:fldCharType="end"/>
-      </w:r>
+      <w:fldSimple w:instr=" SEQ Gambar_3. \* ARABIC ">
+        <w:r>
+          <w:rPr>
+            <w:noProof/>
+          </w:rPr>
+          <w:t>1</w:t>
+        </w:r>
+      </w:fldSimple>
       <w:r>
         <w:t xml:space="preserve"> </w:t>
       </w:r>
@@ -3057,24 +3027,14 @@
       <w:r>
         <w:t xml:space="preserve">Gambar 3. </w:t>
       </w:r>
-      <w:r>
-        <w:fldChar w:fldCharType="begin"/>
-      </w:r>
-      <w:r>
-        <w:instrText xml:space="preserve"> SEQ Gambar_3. \* ARABIC </w:instrText>
-      </w:r>
-      <w:r>
-        <w:fldChar w:fldCharType="separate"/>
-      </w:r>
-      <w:r>
-        <w:rPr>
-          <w:noProof/>
-        </w:rPr>
-        <w:t>2</w:t>
-      </w:r>
-      <w:r>
-        <w:fldChar w:fldCharType="end"/>
-      </w:r>
+      <w:fldSimple w:instr=" SEQ Gambar_3. \* ARABIC ">
+        <w:r>
+          <w:rPr>
+            <w:noProof/>
+          </w:rPr>
+          <w:t>2</w:t>
+        </w:r>
+      </w:fldSimple>
       <w:r>
         <w:t xml:space="preserve"> Simpan Data dan Validasi Database</w:t>
       </w:r>
@@ -3537,24 +3497,14 @@
       <w:r>
         <w:t xml:space="preserve">Gambar 3. </w:t>
       </w:r>
-      <w:r>
-        <w:fldChar w:fldCharType="begin"/>
-      </w:r>
-      <w:r>
-        <w:instrText xml:space="preserve"> SEQ Gambar_3. \* ARABIC </w:instrText>
-      </w:r>
-      <w:r>
-        <w:fldChar w:fldCharType="separate"/>
-      </w:r>
-      <w:r>
-        <w:rPr>
-          <w:noProof/>
-        </w:rPr>
-        <w:t>3</w:t>
-      </w:r>
-      <w:r>
-        <w:fldChar w:fldCharType="end"/>
-      </w:r>
+      <w:fldSimple w:instr=" SEQ Gambar_3. \* ARABIC ">
+        <w:r>
+          <w:rPr>
+            <w:noProof/>
+          </w:rPr>
+          <w:t>3</w:t>
+        </w:r>
+      </w:fldSimple>
       <w:r>
         <w:t xml:space="preserve"> Mengambil Jumlah Page pada Domain Website </w:t>
       </w:r>
@@ -3827,24 +3777,14 @@
       <w:r>
         <w:t xml:space="preserve">Gambar 3. </w:t>
       </w:r>
-      <w:r>
-        <w:fldChar w:fldCharType="begin"/>
-      </w:r>
-      <w:r>
-        <w:instrText xml:space="preserve"> SEQ Gambar_3. \* ARABIC </w:instrText>
-      </w:r>
-      <w:r>
-        <w:fldChar w:fldCharType="separate"/>
-      </w:r>
-      <w:r>
-        <w:rPr>
-          <w:noProof/>
-        </w:rPr>
-        <w:t>4</w:t>
-      </w:r>
-      <w:r>
-        <w:fldChar w:fldCharType="end"/>
-      </w:r>
+      <w:fldSimple w:instr=" SEQ Gambar_3. \* ARABIC ">
+        <w:r>
+          <w:rPr>
+            <w:noProof/>
+          </w:rPr>
+          <w:t>4</w:t>
+        </w:r>
+      </w:fldSimple>
       <w:r>
         <w:t xml:space="preserve"> Mengambil URL Berita Detail</w:t>
       </w:r>
@@ -4166,24 +4106,14 @@
       <w:r>
         <w:t xml:space="preserve">Gambar 3. </w:t>
       </w:r>
-      <w:r>
-        <w:fldChar w:fldCharType="begin"/>
-      </w:r>
-      <w:r>
-        <w:instrText xml:space="preserve"> SEQ Gambar_3. \* ARABIC </w:instrText>
-      </w:r>
-      <w:r>
-        <w:fldChar w:fldCharType="separate"/>
-      </w:r>
-      <w:r>
-        <w:rPr>
-          <w:noProof/>
-        </w:rPr>
-        <w:t>5</w:t>
-      </w:r>
-      <w:r>
-        <w:fldChar w:fldCharType="end"/>
-      </w:r>
+      <w:fldSimple w:instr=" SEQ Gambar_3. \* ARABIC ">
+        <w:r>
+          <w:rPr>
+            <w:noProof/>
+          </w:rPr>
+          <w:t>5</w:t>
+        </w:r>
+      </w:fldSimple>
       <w:r>
         <w:t xml:space="preserve"> Mengambil Semua Data Pada URL Detail yang diSimpan</w:t>
       </w:r>
@@ -4463,24 +4393,14 @@
       <w:r>
         <w:t xml:space="preserve">Gambar 3. </w:t>
       </w:r>
-      <w:r>
-        <w:fldChar w:fldCharType="begin"/>
-      </w:r>
-      <w:r>
-        <w:instrText xml:space="preserve"> SEQ Gambar_3. \* ARABIC </w:instrText>
-      </w:r>
-      <w:r>
-        <w:fldChar w:fldCharType="separate"/>
-      </w:r>
-      <w:r>
-        <w:rPr>
-          <w:noProof/>
-        </w:rPr>
-        <w:t>6</w:t>
-      </w:r>
-      <w:r>
-        <w:fldChar w:fldCharType="end"/>
-      </w:r>
+      <w:fldSimple w:instr=" SEQ Gambar_3. \* ARABIC ">
+        <w:r>
+          <w:rPr>
+            <w:noProof/>
+          </w:rPr>
+          <w:t>6</w:t>
+        </w:r>
+      </w:fldSimple>
       <w:r>
         <w:t xml:space="preserve"> Hasil Penyimpanan Pada Database</w:t>
       </w:r>
@@ -4623,6 +4543,7 @@
         <w:ind w:firstLine="851"/>
         <w:jc w:val="both"/>
       </w:pPr>
+      <w:bookmarkStart w:id="0" w:name="_GoBack"/>
       <w:r>
         <w:t>Text Summarization adalah pembuatan bentuk yang lebih singkat dari suatu teks dengan memanfaatkan suatu algoritma tertentu.</w:t>
       </w:r>
@@ -4688,6 +4609,7 @@
       <w:r>
         <w:t xml:space="preserve"> dijelaskan lebih lanjut sebagai berikut. </w:t>
       </w:r>
+      <w:bookmarkEnd w:id="0"/>
       <w:r>
         <w:t xml:space="preserve"> </w:t>
       </w:r>
@@ -4798,24 +4720,14 @@
       <w:r>
         <w:t xml:space="preserve">Gambar 3. </w:t>
       </w:r>
-      <w:r>
-        <w:fldChar w:fldCharType="begin"/>
-      </w:r>
-      <w:r>
-        <w:instrText xml:space="preserve"> SEQ Gambar_3. \* ARABIC </w:instrText>
-      </w:r>
-      <w:r>
-        <w:fldChar w:fldCharType="separate"/>
-      </w:r>
-      <w:r>
-        <w:rPr>
-          <w:noProof/>
-        </w:rPr>
-        <w:t>7</w:t>
-      </w:r>
-      <w:r>
-        <w:fldChar w:fldCharType="end"/>
-      </w:r>
+      <w:fldSimple w:instr=" SEQ Gambar_3. \* ARABIC ">
+        <w:r>
+          <w:rPr>
+            <w:noProof/>
+          </w:rPr>
+          <w:t>7</w:t>
+        </w:r>
+      </w:fldSimple>
       <w:r>
         <w:rPr>
           <w:b w:val="0"/>
@@ -4904,6 +4816,9 @@
         </w:numPr>
         <w:ind w:left="851" w:hanging="851"/>
       </w:pPr>
+      <w:r>
+        <w:t xml:space="preserve"> </w:t>
+      </w:r>
       <w:r>
         <w:t>Deklarasi Connection Database dan Fungsi Steaming Data</w:t>
       </w:r>
@@ -5014,24 +4929,14 @@
       <w:r>
         <w:t xml:space="preserve">Gambar 3. </w:t>
       </w:r>
-      <w:r>
-        <w:fldChar w:fldCharType="begin"/>
-      </w:r>
-      <w:r>
-        <w:instrText xml:space="preserve"> SEQ Gambar_3. \* ARABIC </w:instrText>
-      </w:r>
-      <w:r>
-        <w:fldChar w:fldCharType="separate"/>
-      </w:r>
-      <w:r>
-        <w:rPr>
-          <w:noProof/>
-        </w:rPr>
-        <w:t>8</w:t>
-      </w:r>
-      <w:r>
-        <w:fldChar w:fldCharType="end"/>
-      </w:r>
+      <w:fldSimple w:instr=" SEQ Gambar_3. \* ARABIC ">
+        <w:r>
+          <w:rPr>
+            <w:noProof/>
+          </w:rPr>
+          <w:t>8</w:t>
+        </w:r>
+      </w:fldSimple>
       <w:r>
         <w:t xml:space="preserve"> Deklarasi Connection Database dan Fungsi Steaming Data</w:t>
       </w:r>
@@ -5192,24 +5097,14 @@
       <w:r>
         <w:t xml:space="preserve">Gambar 3. </w:t>
       </w:r>
-      <w:r>
-        <w:fldChar w:fldCharType="begin"/>
-      </w:r>
-      <w:r>
-        <w:instrText xml:space="preserve"> SEQ Gambar_3. \* ARABIC </w:instrText>
-      </w:r>
-      <w:r>
-        <w:fldChar w:fldCharType="separate"/>
-      </w:r>
-      <w:r>
-        <w:rPr>
-          <w:noProof/>
-        </w:rPr>
-        <w:t>9</w:t>
-      </w:r>
-      <w:r>
-        <w:fldChar w:fldCharType="end"/>
-      </w:r>
+      <w:fldSimple w:instr=" SEQ Gambar_3. \* ARABIC ">
+        <w:r>
+          <w:rPr>
+            <w:noProof/>
+          </w:rPr>
+          <w:t>9</w:t>
+        </w:r>
+      </w:fldSimple>
       <w:r>
         <w:t xml:space="preserve"> </w:t>
       </w:r>
@@ -5431,24 +5326,14 @@
       <w:r>
         <w:t xml:space="preserve">Gambar 3. </w:t>
       </w:r>
-      <w:r>
-        <w:fldChar w:fldCharType="begin"/>
-      </w:r>
-      <w:r>
-        <w:instrText xml:space="preserve"> SEQ Gambar_3. \* ARABIC </w:instrText>
-      </w:r>
-      <w:r>
-        <w:fldChar w:fldCharType="separate"/>
-      </w:r>
-      <w:r>
-        <w:rPr>
-          <w:noProof/>
-        </w:rPr>
-        <w:t>10</w:t>
-      </w:r>
-      <w:r>
-        <w:fldChar w:fldCharType="end"/>
-      </w:r>
+      <w:fldSimple w:instr=" SEQ Gambar_3. \* ARABIC ">
+        <w:r>
+          <w:rPr>
+            <w:noProof/>
+          </w:rPr>
+          <w:t>10</w:t>
+        </w:r>
+      </w:fldSimple>
       <w:r>
         <w:t xml:space="preserve">  </w:t>
       </w:r>
@@ -5677,24 +5562,14 @@
       <w:r>
         <w:t xml:space="preserve">Gambar 3. </w:t>
       </w:r>
-      <w:r>
-        <w:fldChar w:fldCharType="begin"/>
-      </w:r>
-      <w:r>
-        <w:instrText xml:space="preserve"> SEQ Gambar_3. \* ARABIC </w:instrText>
-      </w:r>
-      <w:r>
-        <w:fldChar w:fldCharType="separate"/>
-      </w:r>
-      <w:r>
-        <w:rPr>
-          <w:noProof/>
-        </w:rPr>
-        <w:t>11</w:t>
-      </w:r>
-      <w:r>
-        <w:fldChar w:fldCharType="end"/>
-      </w:r>
+      <w:fldSimple w:instr=" SEQ Gambar_3. \* ARABIC ">
+        <w:r>
+          <w:rPr>
+            <w:noProof/>
+          </w:rPr>
+          <w:t>11</w:t>
+        </w:r>
+      </w:fldSimple>
       <w:r>
         <w:t xml:space="preserve"> </w:t>
       </w:r>
@@ -6002,24 +5877,14 @@
         <w:lastRenderedPageBreak/>
         <w:t xml:space="preserve">Gambar 3. </w:t>
       </w:r>
-      <w:r>
-        <w:fldChar w:fldCharType="begin"/>
-      </w:r>
-      <w:r>
-        <w:instrText xml:space="preserve"> SEQ Gambar_3. \* ARABIC </w:instrText>
-      </w:r>
-      <w:r>
-        <w:fldChar w:fldCharType="separate"/>
-      </w:r>
-      <w:r>
-        <w:rPr>
-          <w:noProof/>
-        </w:rPr>
-        <w:t>12</w:t>
-      </w:r>
-      <w:r>
-        <w:fldChar w:fldCharType="end"/>
-      </w:r>
+      <w:fldSimple w:instr=" SEQ Gambar_3. \* ARABIC ">
+        <w:r>
+          <w:rPr>
+            <w:noProof/>
+          </w:rPr>
+          <w:t>12</w:t>
+        </w:r>
+      </w:fldSimple>
       <w:r>
         <w:t xml:space="preserve"> </w:t>
       </w:r>
@@ -6424,24 +6289,14 @@
       <w:r>
         <w:t xml:space="preserve">Gambar 3. </w:t>
       </w:r>
-      <w:r>
-        <w:fldChar w:fldCharType="begin"/>
-      </w:r>
-      <w:r>
-        <w:instrText xml:space="preserve"> SEQ Gambar_3. \* ARABIC </w:instrText>
-      </w:r>
-      <w:r>
-        <w:fldChar w:fldCharType="separate"/>
-      </w:r>
-      <w:r>
-        <w:rPr>
-          <w:noProof/>
-        </w:rPr>
-        <w:t>13</w:t>
-      </w:r>
-      <w:r>
-        <w:fldChar w:fldCharType="end"/>
-      </w:r>
+      <w:fldSimple w:instr=" SEQ Gambar_3. \* ARABIC ">
+        <w:r>
+          <w:rPr>
+            <w:noProof/>
+          </w:rPr>
+          <w:t>13</w:t>
+        </w:r>
+      </w:fldSimple>
       <w:r>
         <w:t xml:space="preserve"> </w:t>
       </w:r>
@@ -6705,24 +6560,14 @@
         <w:lastRenderedPageBreak/>
         <w:t xml:space="preserve">Gambar 3. </w:t>
       </w:r>
-      <w:r>
-        <w:fldChar w:fldCharType="begin"/>
-      </w:r>
-      <w:r>
-        <w:instrText xml:space="preserve"> SEQ Gambar_3. \* ARABIC </w:instrText>
-      </w:r>
-      <w:r>
-        <w:fldChar w:fldCharType="separate"/>
-      </w:r>
-      <w:r>
-        <w:rPr>
-          <w:noProof/>
-        </w:rPr>
-        <w:t>14</w:t>
-      </w:r>
-      <w:r>
-        <w:fldChar w:fldCharType="end"/>
-      </w:r>
+      <w:fldSimple w:instr=" SEQ Gambar_3. \* ARABIC ">
+        <w:r>
+          <w:rPr>
+            <w:noProof/>
+          </w:rPr>
+          <w:t>14</w:t>
+        </w:r>
+      </w:fldSimple>
       <w:r>
         <w:t xml:space="preserve"> </w:t>
       </w:r>
@@ -6968,24 +6813,14 @@
       <w:r>
         <w:t xml:space="preserve">Gambar 3. </w:t>
       </w:r>
-      <w:r>
-        <w:fldChar w:fldCharType="begin"/>
-      </w:r>
-      <w:r>
-        <w:instrText xml:space="preserve"> SEQ Gambar_3. \* ARABIC </w:instrText>
-      </w:r>
-      <w:r>
-        <w:fldChar w:fldCharType="separate"/>
-      </w:r>
-      <w:r>
-        <w:rPr>
-          <w:noProof/>
-        </w:rPr>
-        <w:t>15</w:t>
-      </w:r>
-      <w:r>
-        <w:fldChar w:fldCharType="end"/>
-      </w:r>
+      <w:fldSimple w:instr=" SEQ Gambar_3. \* ARABIC ">
+        <w:r>
+          <w:rPr>
+            <w:noProof/>
+          </w:rPr>
+          <w:t>15</w:t>
+        </w:r>
+      </w:fldSimple>
       <w:r>
         <w:t xml:space="preserve"> </w:t>
       </w:r>
@@ -7362,24 +7197,14 @@
       <w:r>
         <w:t xml:space="preserve">Gambar 3. </w:t>
       </w:r>
-      <w:r>
-        <w:fldChar w:fldCharType="begin"/>
-      </w:r>
-      <w:r>
-        <w:instrText xml:space="preserve"> SEQ Gambar_3. \* ARABIC </w:instrText>
-      </w:r>
-      <w:r>
-        <w:fldChar w:fldCharType="separate"/>
-      </w:r>
-      <w:r>
-        <w:rPr>
-          <w:noProof/>
-        </w:rPr>
-        <w:t>16</w:t>
-      </w:r>
-      <w:r>
-        <w:fldChar w:fldCharType="end"/>
-      </w:r>
+      <w:fldSimple w:instr=" SEQ Gambar_3. \* ARABIC ">
+        <w:r>
+          <w:rPr>
+            <w:noProof/>
+          </w:rPr>
+          <w:t>16</w:t>
+        </w:r>
+      </w:fldSimple>
       <w:r>
         <w:t xml:space="preserve"> </w:t>
       </w:r>
@@ -7402,6 +7227,7 @@
         </w:rPr>
       </w:pPr>
       <w:r>
+        <w:lastRenderedPageBreak/>
         <w:t>G</w:t>
       </w:r>
       <w:r>
@@ -7507,24 +7333,14 @@
       <w:r>
         <w:t xml:space="preserve">Gambar 3. </w:t>
       </w:r>
-      <w:r>
-        <w:fldChar w:fldCharType="begin"/>
-      </w:r>
-      <w:r>
-        <w:instrText xml:space="preserve"> SEQ Gambar_3. \* ARABIC </w:instrText>
-      </w:r>
-      <w:r>
-        <w:fldChar w:fldCharType="separate"/>
-      </w:r>
-      <w:r>
-        <w:rPr>
-          <w:noProof/>
-        </w:rPr>
-        <w:t>17</w:t>
-      </w:r>
-      <w:r>
-        <w:fldChar w:fldCharType="end"/>
-      </w:r>
+      <w:fldSimple w:instr=" SEQ Gambar_3. \* ARABIC ">
+        <w:r>
+          <w:rPr>
+            <w:noProof/>
+          </w:rPr>
+          <w:t>17</w:t>
+        </w:r>
+      </w:fldSimple>
       <w:r>
         <w:t xml:space="preserve"> </w:t>
       </w:r>
@@ -7546,7 +7362,6 @@
           <w:szCs w:val="24"/>
         </w:rPr>
       </w:pPr>
-      <w:bookmarkStart w:id="0" w:name="_GoBack"/>
       <w:r>
         <w:rPr>
           <w:rFonts w:ascii="Times New Roman" w:hAnsi="Times New Roman" w:cs="Times New Roman"/>
@@ -7573,7 +7388,6 @@
         </w:rPr>
         <w:t xml:space="preserve"> disimpan kedalam database dengan cara mengupdate field pada data tersebut dengan parameter update menggunakan ID berita tersebut.</w:t>
       </w:r>
-      <w:bookmarkEnd w:id="0"/>
     </w:p>
     <w:sectPr>
       <w:pgSz w:w="11907" w:h="16839" w:code="9"/>
@@ -10573,6 +10387,7 @@
   <w:style w:type="character" w:default="1" w:styleId="DefaultParagraphFont">
     <w:name w:val="Default Paragraph Font"/>
     <w:uiPriority w:val="1"/>
+    <w:semiHidden/>
     <w:unhideWhenUsed/>
   </w:style>
   <w:style w:type="table" w:default="1" w:styleId="TableNormal">
@@ -10988,7 +10803,7 @@
 </file>
 
 <file path=customXml/itemProps1.xml><?xml version="1.0" encoding="utf-8"?>
-<ds:datastoreItem xmlns:ds="http://schemas.openxmlformats.org/officeDocument/2006/customXml" ds:itemID="{8B1DC201-B754-43F0-89E6-E379E4D9EED9}">
+<ds:datastoreItem xmlns:ds="http://schemas.openxmlformats.org/officeDocument/2006/customXml" ds:itemID="{9CAFB6FD-609D-4FD7-AC20-F26E948E29F1}">
   <ds:schemaRefs>
     <ds:schemaRef ds:uri="http://schemas.openxmlformats.org/officeDocument/2006/bibliography"/>
   </ds:schemaRefs>

</xml_diff>